<commit_message>
backup da iteração Elaboração
</commit_message>
<xml_diff>
--- a/design/nE-Arquitetura.docx
+++ b/design/nE-Arquitetura.docx
@@ -1,33 +1,59 @@
 
 <file path=word/document.xml><?xml version="1.0" encoding="utf-8"?>
-<w:document xmlns:ve="http://schemas.openxmlformats.org/markup-compatibility/2006" xmlns:o="urn:schemas-microsoft-com:office:office" xmlns:r="http://schemas.openxmlformats.org/officeDocument/2006/relationships" xmlns:m="http://schemas.openxmlformats.org/officeDocument/2006/math" xmlns:v="urn:schemas-microsoft-com:vml" xmlns:wp="http://schemas.openxmlformats.org/drawingml/2006/wordprocessingDrawing" xmlns:w10="urn:schemas-microsoft-com:office:word" xmlns:w="http://schemas.openxmlformats.org/wordprocessingml/2006/main" xmlns:wne="http://schemas.microsoft.com/office/word/2006/wordml">
+<w:document xmlns:wpc="http://schemas.microsoft.com/office/word/2010/wordprocessingCanvas" xmlns:mc="http://schemas.openxmlformats.org/markup-compatibility/2006" xmlns:o="urn:schemas-microsoft-com:office:office" xmlns:r="http://schemas.openxmlformats.org/officeDocument/2006/relationships" xmlns:m="http://schemas.openxmlformats.org/officeDocument/2006/math" xmlns:v="urn:schemas-microsoft-com:vml" xmlns:wp14="http://schemas.microsoft.com/office/word/2010/wordprocessingDrawing" xmlns:wp="http://schemas.openxmlformats.org/drawingml/2006/wordprocessingDrawing" xmlns:w10="urn:schemas-microsoft-com:office:word" xmlns:w="http://schemas.openxmlformats.org/wordprocessingml/2006/main" xmlns:w14="http://schemas.microsoft.com/office/word/2010/wordml" xmlns:wpg="http://schemas.microsoft.com/office/word/2010/wordprocessingGroup" xmlns:wpi="http://schemas.microsoft.com/office/word/2010/wordprocessingInk" xmlns:wne="http://schemas.microsoft.com/office/word/2006/wordml" xmlns:wps="http://schemas.microsoft.com/office/word/2010/wordprocessingShape" mc:Ignorable="w14 wp14">
   <w:body>
     <w:p>
       <w:pPr>
         <w:pStyle w:val="Ttulo"/>
+        <w:rPr>
+          <w:rFonts w:asciiTheme="majorHAnsi" w:hAnsiTheme="majorHAnsi"/>
+          <w:sz w:val="40"/>
+        </w:rPr>
       </w:pPr>
       <w:proofErr w:type="gramStart"/>
       <w:r>
+        <w:rPr>
+          <w:rFonts w:asciiTheme="majorHAnsi" w:hAnsiTheme="majorHAnsi"/>
+          <w:sz w:val="40"/>
+        </w:rPr>
         <w:t>n</w:t>
       </w:r>
       <w:proofErr w:type="gramEnd"/>
       <w:r>
+        <w:rPr>
+          <w:rFonts w:asciiTheme="majorHAnsi" w:hAnsiTheme="majorHAnsi"/>
+          <w:sz w:val="40"/>
+        </w:rPr>
         <w:t>-Educa</w:t>
       </w:r>
     </w:p>
     <w:p>
       <w:pPr>
         <w:pStyle w:val="Ttulo"/>
-      </w:pPr>
-      <w:r>
+        <w:rPr>
+          <w:rFonts w:asciiTheme="majorHAnsi" w:hAnsiTheme="majorHAnsi"/>
+          <w:sz w:val="40"/>
+        </w:rPr>
+      </w:pPr>
+      <w:r>
+        <w:rPr>
+          <w:rFonts w:asciiTheme="majorHAnsi" w:hAnsiTheme="majorHAnsi"/>
+          <w:sz w:val="40"/>
+        </w:rPr>
         <w:t>Projeto Arquitetural</w:t>
       </w:r>
     </w:p>
-    <w:p/>
     <w:p>
       <w:pPr>
         <w:rPr>
-          <w:rFonts w:ascii="Times" w:hAnsi="Times"/>
+          <w:rFonts w:asciiTheme="minorHAnsi" w:hAnsiTheme="minorHAnsi"/>
+        </w:rPr>
+      </w:pPr>
+    </w:p>
+    <w:p>
+      <w:pPr>
+        <w:rPr>
+          <w:rFonts w:asciiTheme="minorHAnsi" w:hAnsiTheme="minorHAnsi"/>
           <w:iCs/>
           <w:vanish/>
           <w:color w:val="0000FF"/>
@@ -35,7 +61,7 @@
       </w:pPr>
       <w:r>
         <w:rPr>
-          <w:rFonts w:ascii="Times" w:hAnsi="Times"/>
+          <w:rFonts w:asciiTheme="minorHAnsi" w:hAnsiTheme="minorHAnsi"/>
           <w:iCs/>
           <w:vanish/>
           <w:color w:val="0000FF"/>
@@ -44,12 +70,14 @@
       </w:r>
       <w:r>
         <w:rPr>
+          <w:rFonts w:asciiTheme="minorHAnsi" w:hAnsiTheme="minorHAnsi"/>
           <w:vanish/>
         </w:rPr>
         <w:t>Microsoft</w:t>
       </w:r>
       <w:r>
         <w:rPr>
+          <w:rFonts w:asciiTheme="minorHAnsi" w:hAnsiTheme="minorHAnsi"/>
           <w:vanish/>
           <w:vertAlign w:val="superscript"/>
         </w:rPr>
@@ -57,12 +85,14 @@
       </w:r>
       <w:r>
         <w:rPr>
+          <w:rFonts w:asciiTheme="minorHAnsi" w:hAnsiTheme="minorHAnsi"/>
           <w:vanish/>
         </w:rPr>
         <w:t>Word</w:t>
       </w:r>
       <w:r>
         <w:rPr>
+          <w:rFonts w:asciiTheme="minorHAnsi" w:hAnsiTheme="minorHAnsi"/>
           <w:vanish/>
           <w:vertAlign w:val="superscript"/>
         </w:rPr>
@@ -70,7 +100,7 @@
       </w:r>
       <w:r>
         <w:rPr>
-          <w:rFonts w:ascii="Times" w:hAnsi="Times"/>
+          <w:rFonts w:asciiTheme="minorHAnsi" w:hAnsiTheme="minorHAnsi"/>
           <w:iCs/>
           <w:vanish/>
           <w:color w:val="0000FF"/>
@@ -79,7 +109,7 @@
       </w:r>
       <w:r>
         <w:rPr>
-          <w:rFonts w:ascii="Times" w:hAnsi="Times"/>
+          <w:rFonts w:asciiTheme="minorHAnsi" w:hAnsiTheme="minorHAnsi"/>
           <w:b/>
           <w:bCs/>
           <w:iCs/>
@@ -90,7 +120,7 @@
       </w:r>
       <w:r>
         <w:rPr>
-          <w:rFonts w:ascii="Times" w:hAnsi="Times"/>
+          <w:rFonts w:asciiTheme="minorHAnsi" w:hAnsiTheme="minorHAnsi"/>
           <w:iCs/>
           <w:vanish/>
           <w:color w:val="0000FF"/>
@@ -99,7 +129,7 @@
       </w:r>
       <w:r>
         <w:rPr>
-          <w:rFonts w:ascii="Times" w:hAnsi="Times"/>
+          <w:rFonts w:asciiTheme="minorHAnsi" w:hAnsiTheme="minorHAnsi"/>
           <w:b/>
           <w:bCs/>
           <w:iCs/>
@@ -110,7 +140,7 @@
       </w:r>
       <w:r>
         <w:rPr>
-          <w:rFonts w:ascii="Times" w:hAnsi="Times"/>
+          <w:rFonts w:asciiTheme="minorHAnsi" w:hAnsiTheme="minorHAnsi"/>
           <w:iCs/>
           <w:vanish/>
           <w:color w:val="0000FF"/>
@@ -121,7 +151,7 @@
     <w:p>
       <w:pPr>
         <w:rPr>
-          <w:rFonts w:ascii="Times" w:hAnsi="Times"/>
+          <w:rFonts w:asciiTheme="minorHAnsi" w:hAnsiTheme="minorHAnsi"/>
           <w:iCs/>
           <w:color w:val="0000FF"/>
         </w:rPr>
@@ -130,440 +160,56 @@
     <w:p>
       <w:pPr>
         <w:pStyle w:val="Ttulo1"/>
+        <w:rPr>
+          <w:rFonts w:asciiTheme="majorHAnsi" w:hAnsiTheme="majorHAnsi"/>
+          <w:sz w:val="28"/>
+        </w:rPr>
       </w:pPr>
       <w:bookmarkStart w:id="0" w:name="_Toc436203377"/>
       <w:bookmarkStart w:id="1" w:name="_Toc452813577"/>
       <w:r>
+        <w:rPr>
+          <w:rFonts w:asciiTheme="majorHAnsi" w:hAnsiTheme="majorHAnsi"/>
+          <w:sz w:val="28"/>
+        </w:rPr>
         <w:t>Objetivo</w:t>
       </w:r>
     </w:p>
-    <w:p/>
     <w:p>
       <w:pPr>
         <w:rPr>
-          <w:color w:val="FF0000"/>
-        </w:rPr>
-      </w:pPr>
-      <w:r>
-        <w:rPr>
-          <w:rStyle w:val="hps"/>
-          <w:color w:val="FF0000"/>
-          <w:lang w:val="pt-PT"/>
-        </w:rPr>
-        <w:t>Este documento descreve</w:t>
-      </w:r>
-      <w:r>
-        <w:rPr>
-          <w:color w:val="FF0000"/>
-          <w:lang w:val="pt-PT"/>
-        </w:rPr>
-        <w:t xml:space="preserve"> </w:t>
-      </w:r>
-      <w:r>
-        <w:rPr>
-          <w:rStyle w:val="hps"/>
-          <w:color w:val="FF0000"/>
-          <w:lang w:val="pt-PT"/>
-        </w:rPr>
-        <w:t>a filosofia</w:t>
-      </w:r>
-      <w:r>
-        <w:rPr>
-          <w:color w:val="FF0000"/>
-          <w:lang w:val="pt-PT"/>
-        </w:rPr>
-        <w:t xml:space="preserve">, decisões, restrições </w:t>
-      </w:r>
-      <w:r>
-        <w:rPr>
-          <w:rStyle w:val="hps"/>
-          <w:color w:val="FF0000"/>
-          <w:lang w:val="pt-PT"/>
-        </w:rPr>
-        <w:t>justificativas</w:t>
-      </w:r>
-      <w:r>
-        <w:rPr>
-          <w:color w:val="FF0000"/>
-          <w:lang w:val="pt-PT"/>
-        </w:rPr>
-        <w:t xml:space="preserve">, elementos </w:t>
-      </w:r>
-      <w:r>
-        <w:rPr>
-          <w:rStyle w:val="hps"/>
-          <w:color w:val="FF0000"/>
-          <w:lang w:val="pt-PT"/>
-        </w:rPr>
-        <w:t>significativos,</w:t>
-      </w:r>
-      <w:r>
-        <w:rPr>
-          <w:color w:val="FF0000"/>
-          <w:lang w:val="pt-PT"/>
-        </w:rPr>
-        <w:t xml:space="preserve"> </w:t>
-      </w:r>
-      <w:r>
-        <w:rPr>
-          <w:rStyle w:val="hps"/>
-          <w:color w:val="FF0000"/>
-          <w:lang w:val="pt-PT"/>
-        </w:rPr>
-        <w:t>e quaisquer outros aspectos</w:t>
-      </w:r>
-      <w:r>
-        <w:rPr>
-          <w:color w:val="FF0000"/>
-          <w:lang w:val="pt-PT"/>
-        </w:rPr>
-        <w:t xml:space="preserve"> </w:t>
-      </w:r>
-      <w:r>
-        <w:rPr>
-          <w:rStyle w:val="hps"/>
-          <w:color w:val="FF0000"/>
-          <w:lang w:val="pt-PT"/>
-        </w:rPr>
-        <w:t>gerais</w:t>
-      </w:r>
-      <w:r>
-        <w:rPr>
-          <w:color w:val="FF0000"/>
-          <w:lang w:val="pt-PT"/>
-        </w:rPr>
-        <w:t xml:space="preserve"> </w:t>
-      </w:r>
-      <w:r>
-        <w:rPr>
-          <w:rStyle w:val="hps"/>
-          <w:color w:val="FF0000"/>
-          <w:lang w:val="pt-PT"/>
-        </w:rPr>
-        <w:t>do sistema</w:t>
-      </w:r>
-      <w:r>
-        <w:rPr>
-          <w:color w:val="FF0000"/>
-          <w:lang w:val="pt-PT"/>
-        </w:rPr>
-        <w:t xml:space="preserve"> </w:t>
-      </w:r>
-      <w:r>
-        <w:rPr>
-          <w:rStyle w:val="hps"/>
-          <w:color w:val="FF0000"/>
-          <w:lang w:val="pt-PT"/>
-        </w:rPr>
-        <w:t>que dão forma ao</w:t>
-      </w:r>
-      <w:r>
-        <w:rPr>
-          <w:color w:val="FF0000"/>
-          <w:lang w:val="pt-PT"/>
-        </w:rPr>
-        <w:t xml:space="preserve"> </w:t>
-      </w:r>
-      <w:r>
-        <w:rPr>
-          <w:rStyle w:val="hps"/>
-          <w:color w:val="FF0000"/>
-          <w:lang w:val="pt-PT"/>
-        </w:rPr>
-        <w:t>projeto e implementação.</w:t>
-      </w:r>
-      <w:r>
-        <w:rPr>
-          <w:color w:val="FF0000"/>
-          <w:lang w:val="pt-PT"/>
-        </w:rPr>
-        <w:t xml:space="preserve"> </w:t>
-      </w:r>
-      <w:r>
-        <w:rPr>
-          <w:color w:val="FF0000"/>
-          <w:lang w:val="pt-PT"/>
-        </w:rPr>
-        <w:br/>
-      </w:r>
-      <w:r>
-        <w:rPr>
-          <w:rStyle w:val="hps"/>
-          <w:color w:val="FF0000"/>
-          <w:lang w:val="pt-PT"/>
-        </w:rPr>
-        <w:t>[Sempre</w:t>
-      </w:r>
-      <w:r>
-        <w:rPr>
-          <w:color w:val="FF0000"/>
-          <w:lang w:val="pt-PT"/>
-        </w:rPr>
-        <w:t xml:space="preserve"> </w:t>
-      </w:r>
-      <w:r>
-        <w:rPr>
-          <w:rStyle w:val="hps"/>
-          <w:color w:val="FF0000"/>
-          <w:lang w:val="pt-PT"/>
-        </w:rPr>
-        <w:t>abordar</w:t>
-      </w:r>
-      <w:r>
-        <w:rPr>
-          <w:color w:val="FF0000"/>
-          <w:lang w:val="pt-PT"/>
-        </w:rPr>
-        <w:t xml:space="preserve"> </w:t>
-      </w:r>
-      <w:r>
-        <w:rPr>
-          <w:rStyle w:val="hps"/>
-          <w:color w:val="FF0000"/>
-          <w:lang w:val="pt-PT"/>
-        </w:rPr>
-        <w:t>secções 2</w:t>
-      </w:r>
-      <w:r>
-        <w:rPr>
-          <w:color w:val="FF0000"/>
-          <w:lang w:val="pt-PT"/>
-        </w:rPr>
-        <w:t xml:space="preserve"> </w:t>
-      </w:r>
-      <w:r>
-        <w:rPr>
-          <w:rStyle w:val="hps"/>
-          <w:color w:val="FF0000"/>
-          <w:lang w:val="pt-PT"/>
-        </w:rPr>
-        <w:t>a 6</w:t>
-      </w:r>
-      <w:r>
-        <w:rPr>
-          <w:color w:val="FF0000"/>
-          <w:lang w:val="pt-PT"/>
-        </w:rPr>
-        <w:t xml:space="preserve"> </w:t>
-      </w:r>
-      <w:r>
-        <w:rPr>
-          <w:rStyle w:val="hps"/>
-          <w:color w:val="FF0000"/>
-          <w:lang w:val="pt-PT"/>
-        </w:rPr>
-        <w:t>deste modelo</w:t>
-      </w:r>
-      <w:r>
-        <w:rPr>
-          <w:color w:val="FF0000"/>
-          <w:lang w:val="pt-PT"/>
-        </w:rPr>
-        <w:t xml:space="preserve">. </w:t>
-      </w:r>
-      <w:r>
-        <w:rPr>
-          <w:rStyle w:val="hps"/>
-          <w:color w:val="FF0000"/>
-          <w:lang w:val="pt-PT"/>
-        </w:rPr>
-        <w:t>Outras seções</w:t>
-      </w:r>
-      <w:r>
-        <w:rPr>
-          <w:color w:val="FF0000"/>
-          <w:lang w:val="pt-PT"/>
-        </w:rPr>
-        <w:t xml:space="preserve"> </w:t>
-      </w:r>
-      <w:r>
-        <w:rPr>
-          <w:rStyle w:val="hps"/>
-          <w:color w:val="FF0000"/>
-          <w:lang w:val="pt-PT"/>
-        </w:rPr>
-        <w:t>são recomendadas</w:t>
-      </w:r>
-      <w:r>
-        <w:rPr>
-          <w:color w:val="FF0000"/>
-          <w:lang w:val="pt-PT"/>
-        </w:rPr>
-        <w:t xml:space="preserve">, dependendo da </w:t>
-      </w:r>
-      <w:r>
-        <w:rPr>
-          <w:rStyle w:val="hps"/>
-          <w:color w:val="FF0000"/>
-          <w:lang w:val="pt-PT"/>
-        </w:rPr>
-        <w:t>quantidade de</w:t>
-      </w:r>
-      <w:r>
-        <w:rPr>
-          <w:color w:val="FF0000"/>
-          <w:lang w:val="pt-PT"/>
-        </w:rPr>
-        <w:t xml:space="preserve"> </w:t>
-      </w:r>
-      <w:r>
-        <w:rPr>
-          <w:rStyle w:val="hps"/>
-          <w:color w:val="FF0000"/>
-          <w:lang w:val="pt-PT"/>
-        </w:rPr>
-        <w:t>romance</w:t>
-      </w:r>
-      <w:r>
-        <w:rPr>
-          <w:color w:val="FF0000"/>
-          <w:lang w:val="pt-PT"/>
-        </w:rPr>
-        <w:t xml:space="preserve"> </w:t>
-      </w:r>
-      <w:r>
-        <w:rPr>
-          <w:rStyle w:val="hps"/>
-          <w:color w:val="FF0000"/>
-          <w:lang w:val="pt-PT"/>
-        </w:rPr>
-        <w:t>arquitetura,</w:t>
-      </w:r>
-      <w:r>
-        <w:rPr>
-          <w:color w:val="FF0000"/>
-          <w:lang w:val="pt-PT"/>
-        </w:rPr>
-        <w:t xml:space="preserve"> </w:t>
-      </w:r>
-      <w:r>
-        <w:rPr>
-          <w:rStyle w:val="hps"/>
-          <w:color w:val="FF0000"/>
-          <w:lang w:val="pt-PT"/>
-        </w:rPr>
-        <w:t>a quantidade de</w:t>
-      </w:r>
-      <w:r>
-        <w:rPr>
-          <w:color w:val="FF0000"/>
-          <w:lang w:val="pt-PT"/>
-        </w:rPr>
-        <w:t xml:space="preserve"> </w:t>
-      </w:r>
-      <w:r>
-        <w:rPr>
-          <w:rStyle w:val="hps"/>
-          <w:color w:val="FF0000"/>
-          <w:lang w:val="pt-PT"/>
-        </w:rPr>
-        <w:t>manutenção</w:t>
-      </w:r>
-      <w:r>
-        <w:rPr>
-          <w:color w:val="FF0000"/>
-          <w:lang w:val="pt-PT"/>
-        </w:rPr>
-        <w:t xml:space="preserve"> </w:t>
-      </w:r>
-      <w:r>
-        <w:rPr>
-          <w:rStyle w:val="hps"/>
-          <w:color w:val="FF0000"/>
-          <w:lang w:val="pt-PT"/>
-        </w:rPr>
-        <w:t>esperado,</w:t>
-      </w:r>
-      <w:r>
-        <w:rPr>
-          <w:color w:val="FF0000"/>
-          <w:lang w:val="pt-PT"/>
-        </w:rPr>
-        <w:t xml:space="preserve"> </w:t>
-      </w:r>
-      <w:r>
-        <w:rPr>
-          <w:rStyle w:val="hps"/>
-          <w:color w:val="FF0000"/>
-          <w:lang w:val="pt-PT"/>
-        </w:rPr>
-        <w:t>as habilidades</w:t>
-      </w:r>
-      <w:r>
-        <w:rPr>
-          <w:color w:val="FF0000"/>
-          <w:lang w:val="pt-PT"/>
-        </w:rPr>
-        <w:t xml:space="preserve"> </w:t>
-      </w:r>
-      <w:r>
-        <w:rPr>
-          <w:rStyle w:val="hps"/>
-          <w:color w:val="FF0000"/>
-          <w:lang w:val="pt-PT"/>
-        </w:rPr>
-        <w:t>da equipe de desenvolvimento</w:t>
-      </w:r>
-      <w:r>
-        <w:rPr>
-          <w:color w:val="FF0000"/>
-          <w:lang w:val="pt-PT"/>
-        </w:rPr>
-        <w:t xml:space="preserve">, </w:t>
-      </w:r>
-      <w:r>
-        <w:rPr>
-          <w:rStyle w:val="hps"/>
-          <w:color w:val="FF0000"/>
-          <w:lang w:val="pt-PT"/>
-        </w:rPr>
-        <w:t>ea importância de</w:t>
-      </w:r>
-      <w:r>
-        <w:rPr>
-          <w:color w:val="FF0000"/>
-          <w:lang w:val="pt-PT"/>
-        </w:rPr>
-        <w:t xml:space="preserve"> </w:t>
-      </w:r>
-      <w:r>
-        <w:rPr>
-          <w:rStyle w:val="hps"/>
-          <w:color w:val="FF0000"/>
-          <w:lang w:val="pt-PT"/>
-        </w:rPr>
-        <w:t>outras preocupações</w:t>
-      </w:r>
-      <w:r>
-        <w:rPr>
-          <w:color w:val="FF0000"/>
-          <w:lang w:val="pt-PT"/>
-        </w:rPr>
-        <w:t xml:space="preserve"> </w:t>
-      </w:r>
-      <w:r>
-        <w:rPr>
-          <w:rStyle w:val="hps"/>
-          <w:color w:val="FF0000"/>
-          <w:lang w:val="pt-PT"/>
-        </w:rPr>
-        <w:t>arquitetônicas.</w:t>
-      </w:r>
-      <w:r>
-        <w:rPr>
-          <w:color w:val="FF0000"/>
-          <w:lang w:val="pt-PT"/>
-        </w:rPr>
-        <w:t>]</w:t>
-      </w:r>
+          <w:rFonts w:asciiTheme="minorHAnsi" w:hAnsiTheme="minorHAnsi"/>
+        </w:rPr>
+      </w:pPr>
+      <w:r>
+        <w:rPr>
+          <w:rFonts w:asciiTheme="minorHAnsi" w:hAnsiTheme="minorHAnsi"/>
+        </w:rPr>
+        <w:t>A arquitetura do projeto foi baseada na escalabilidade e na manutenção rápida, onde escolhemos desenvolver o projeto em plataforma Web, deixando-o em um único servidor, para disponibilizar aos clientes de forma fácil e rápida. E a manutenção ser modificado em um único local para todos os clientes simultaneamente.</w:t>
+      </w:r>
+    </w:p>
+    <w:p>
+      <w:pPr>
+        <w:rPr>
+          <w:rFonts w:asciiTheme="minorHAnsi" w:hAnsiTheme="minorHAnsi"/>
+        </w:rPr>
+      </w:pPr>
     </w:p>
     <w:bookmarkEnd w:id="0"/>
     <w:bookmarkEnd w:id="1"/>
     <w:p>
       <w:pPr>
         <w:pStyle w:val="Ttulo1"/>
-      </w:pPr>
-      <w:r>
+        <w:rPr>
+          <w:rFonts w:asciiTheme="majorHAnsi" w:hAnsiTheme="majorHAnsi"/>
+          <w:sz w:val="28"/>
+        </w:rPr>
+      </w:pPr>
+      <w:r>
+        <w:rPr>
+          <w:rFonts w:asciiTheme="majorHAnsi" w:hAnsiTheme="majorHAnsi"/>
+          <w:sz w:val="28"/>
+        </w:rPr>
         <w:t>Metas Arquiteturais e Filosofia</w:t>
       </w:r>
     </w:p>
@@ -571,30 +217,42 @@
       <w:pPr>
         <w:pStyle w:val="InfoBlue"/>
         <w:rPr>
+          <w:rFonts w:asciiTheme="minorHAnsi" w:hAnsiTheme="minorHAnsi"/>
           <w:color w:val="auto"/>
         </w:rPr>
       </w:pPr>
       <w:r>
         <w:rPr>
+          <w:rFonts w:asciiTheme="minorHAnsi" w:hAnsiTheme="minorHAnsi"/>
           <w:color w:val="auto"/>
         </w:rPr>
         <w:t xml:space="preserve">A Arquitetura do será voltada para as </w:t>
       </w:r>
       <w:r>
         <w:rPr>
+          <w:rFonts w:asciiTheme="minorHAnsi" w:hAnsiTheme="minorHAnsi"/>
           <w:color w:val="auto"/>
         </w:rPr>
         <w:t>n</w:t>
       </w:r>
       <w:r>
         <w:rPr>
+          <w:rFonts w:asciiTheme="minorHAnsi" w:hAnsiTheme="minorHAnsi"/>
           <w:color w:val="auto"/>
         </w:rPr>
         <w:t xml:space="preserve">uvens, pensando na </w:t>
       </w:r>
+      <w:r>
+        <w:rPr>
+          <w:rFonts w:asciiTheme="minorHAnsi" w:hAnsiTheme="minorHAnsi"/>
+          <w:color w:val="auto"/>
+        </w:rPr>
+        <w:t>disponibilidade (</w:t>
+      </w:r>
       <w:proofErr w:type="gramStart"/>
       <w:r>
         <w:rPr>
+          <w:rFonts w:asciiTheme="minorHAnsi" w:hAnsiTheme="minorHAnsi"/>
           <w:color w:val="auto"/>
         </w:rPr>
         <w:t>implementação</w:t>
@@ -602,18 +260,49 @@
       <w:proofErr w:type="gramEnd"/>
       <w:r>
         <w:rPr>
+          <w:rFonts w:asciiTheme="minorHAnsi" w:hAnsiTheme="minorHAnsi"/>
           <w:color w:val="auto"/>
         </w:rPr>
+        <w:t>)</w:t>
+      </w:r>
+      <w:r>
+        <w:rPr>
+          <w:rFonts w:asciiTheme="minorHAnsi" w:hAnsiTheme="minorHAnsi"/>
+          <w:color w:val="auto"/>
+        </w:rPr>
         <w:t xml:space="preserve"> rápida</w:t>
       </w:r>
       <w:r>
         <w:rPr>
+          <w:rFonts w:asciiTheme="minorHAnsi" w:hAnsiTheme="minorHAnsi"/>
           <w:color w:val="auto"/>
         </w:rPr>
-        <w:t xml:space="preserve"> junto ao cliente</w:t>
-      </w:r>
-      <w:r>
-        <w:rPr>
+        <w:t xml:space="preserve"> junto ao</w:t>
+      </w:r>
+      <w:r>
+        <w:rPr>
+          <w:rFonts w:asciiTheme="minorHAnsi" w:hAnsiTheme="minorHAnsi"/>
+          <w:color w:val="auto"/>
+        </w:rPr>
+        <w:t>s</w:t>
+      </w:r>
+      <w:r>
+        <w:rPr>
+          <w:rFonts w:asciiTheme="minorHAnsi" w:hAnsiTheme="minorHAnsi"/>
+          <w:color w:val="auto"/>
+        </w:rPr>
+        <w:t xml:space="preserve"> cliente</w:t>
+      </w:r>
+      <w:r>
+        <w:rPr>
+          <w:rFonts w:asciiTheme="minorHAnsi" w:hAnsiTheme="minorHAnsi"/>
+          <w:color w:val="auto"/>
+        </w:rPr>
+        <w:t>s</w:t>
+      </w:r>
+      <w:r>
+        <w:rPr>
+          <w:rFonts w:asciiTheme="minorHAnsi" w:hAnsiTheme="minorHAnsi"/>
           <w:color w:val="auto"/>
         </w:rPr>
         <w:t>, bastando somente ativar o registro da Escola que quiser o n-Educa, e também em agilidade de manutenção deste nosso produto.</w:t>
@@ -623,38 +312,62 @@
       <w:pPr>
         <w:pStyle w:val="Corpodetexto"/>
         <w:ind w:left="0"/>
-      </w:pPr>
-      <w:r>
-        <w:t xml:space="preserve">Com base nesses quesitos, temos que garantir </w:t>
-      </w:r>
-      <w:proofErr w:type="gramStart"/>
-      <w:r>
-        <w:t xml:space="preserve">o acesso </w:t>
-      </w:r>
-      <w:r>
+        <w:rPr>
+          <w:rFonts w:asciiTheme="minorHAnsi" w:hAnsiTheme="minorHAnsi"/>
+        </w:rPr>
+      </w:pPr>
+      <w:r>
+        <w:rPr>
+          <w:rFonts w:asciiTheme="minorHAnsi" w:hAnsiTheme="minorHAnsi"/>
+        </w:rPr>
+        <w:t xml:space="preserve">Com base nesses quesitos, temos que garantir o acesso </w:t>
+      </w:r>
+      <w:r>
+        <w:rPr>
+          <w:rFonts w:asciiTheme="minorHAnsi" w:hAnsiTheme="minorHAnsi"/>
+        </w:rPr>
         <w:t>simultâneo</w:t>
       </w:r>
       <w:r>
+        <w:rPr>
+          <w:rFonts w:asciiTheme="minorHAnsi" w:hAnsiTheme="minorHAnsi"/>
+        </w:rPr>
         <w:t xml:space="preserve"> </w:t>
       </w:r>
       <w:r>
-        <w:t>e concorrentes</w:t>
-      </w:r>
-      <w:proofErr w:type="gramEnd"/>
-      <w:r>
+        <w:rPr>
+          <w:rFonts w:asciiTheme="minorHAnsi" w:hAnsiTheme="minorHAnsi"/>
+        </w:rPr>
+        <w:t>e concorrente</w:t>
+      </w:r>
+      <w:r>
+        <w:rPr>
+          <w:rFonts w:asciiTheme="minorHAnsi" w:hAnsiTheme="minorHAnsi"/>
+        </w:rPr>
         <w:t>, e ao mesmo tempo garanto integridade dos dados, deixando o sistema seguro e dando, ou não, acesso de acordo com cada perfil do usuário.</w:t>
       </w:r>
     </w:p>
     <w:p>
       <w:pPr>
         <w:pStyle w:val="InfoBlue"/>
+        <w:rPr>
+          <w:rFonts w:asciiTheme="minorHAnsi" w:hAnsiTheme="minorHAnsi"/>
+        </w:rPr>
       </w:pPr>
     </w:p>
     <w:p>
       <w:pPr>
         <w:pStyle w:val="Ttulo1"/>
-      </w:pPr>
-      <w:r>
+        <w:rPr>
+          <w:rFonts w:asciiTheme="majorHAnsi" w:hAnsiTheme="majorHAnsi"/>
+          <w:sz w:val="28"/>
+        </w:rPr>
+      </w:pPr>
+      <w:r>
+        <w:rPr>
+          <w:rFonts w:asciiTheme="majorHAnsi" w:hAnsiTheme="majorHAnsi"/>
+          <w:sz w:val="28"/>
+        </w:rPr>
         <w:t>Premissas e Dependências</w:t>
       </w:r>
     </w:p>
@@ -662,11 +375,13 @@
       <w:pPr>
         <w:pStyle w:val="InfoBlue"/>
         <w:rPr>
+          <w:rFonts w:asciiTheme="minorHAnsi" w:hAnsiTheme="minorHAnsi"/>
           <w:color w:val="auto"/>
         </w:rPr>
       </w:pPr>
       <w:r>
         <w:rPr>
+          <w:rFonts w:asciiTheme="minorHAnsi" w:hAnsiTheme="minorHAnsi"/>
           <w:color w:val="auto"/>
         </w:rPr>
         <w:t xml:space="preserve">Para o desenvolvimento do n-Educa se faz necessário o uso de um servidor local para o desenvolvimento e teste do sistema. E em sua </w:t>
@@ -674,6 +389,7 @@
       <w:proofErr w:type="gramStart"/>
       <w:r>
         <w:rPr>
+          <w:rFonts w:asciiTheme="minorHAnsi" w:hAnsiTheme="minorHAnsi"/>
           <w:color w:val="auto"/>
         </w:rPr>
         <w:t>implementação</w:t>
@@ -681,1597 +397,813 @@
       <w:proofErr w:type="gramEnd"/>
       <w:r>
         <w:rPr>
+          <w:rFonts w:asciiTheme="minorHAnsi" w:hAnsiTheme="minorHAnsi"/>
           <w:color w:val="auto"/>
         </w:rPr>
+        <w:t>, em servidor Web</w:t>
+      </w:r>
+      <w:r>
+        <w:rPr>
+          <w:rFonts w:asciiTheme="minorHAnsi" w:hAnsiTheme="minorHAnsi"/>
+          <w:color w:val="auto"/>
+        </w:rPr>
         <w:t>, é necessário que a Internet esteja disponível</w:t>
       </w:r>
       <w:r>
         <w:rPr>
+          <w:rFonts w:asciiTheme="minorHAnsi" w:hAnsiTheme="minorHAnsi"/>
           <w:color w:val="auto"/>
         </w:rPr>
         <w:t>.</w:t>
       </w:r>
       <w:r>
         <w:rPr>
+          <w:rFonts w:asciiTheme="minorHAnsi" w:hAnsiTheme="minorHAnsi"/>
           <w:color w:val="auto"/>
         </w:rPr>
-        <w:t xml:space="preserve"> Para a sua implantação é preciso de </w:t>
+        <w:t xml:space="preserve"> Para a sua implantação é preciso de um Servidor Web configurado com PHP versão 5.3 ou superior e </w:t>
       </w:r>
       <w:proofErr w:type="gramStart"/>
       <w:r>
         <w:rPr>
+          <w:rFonts w:asciiTheme="minorHAnsi" w:hAnsiTheme="minorHAnsi"/>
           <w:color w:val="auto"/>
         </w:rPr>
-        <w:t>um</w:t>
+        <w:t>MySQL</w:t>
       </w:r>
       <w:proofErr w:type="gramEnd"/>
       <w:r>
         <w:rPr>
+          <w:rFonts w:asciiTheme="minorHAnsi" w:hAnsiTheme="minorHAnsi"/>
           <w:color w:val="auto"/>
         </w:rPr>
-        <w:t xml:space="preserve"> Servidor Web configurado com PHP versão 5.3 ou superior e MySQL versão 5 ou superior, acesso via FTP.</w:t>
+        <w:t xml:space="preserve"> versão 5 ou superior, acesso via FTP.</w:t>
       </w:r>
     </w:p>
     <w:p>
       <w:pPr>
-        <w:pStyle w:val="InfoBlue"/>
-      </w:pPr>
+        <w:pStyle w:val="Corpodetexto"/>
+        <w:ind w:left="0"/>
+        <w:rPr>
+          <w:rFonts w:asciiTheme="minorHAnsi" w:hAnsiTheme="minorHAnsi"/>
+        </w:rPr>
+      </w:pPr>
+      <w:r>
+        <w:rPr>
+          <w:rFonts w:asciiTheme="minorHAnsi" w:hAnsiTheme="minorHAnsi"/>
+        </w:rPr>
+        <w:t xml:space="preserve">Em seu desenvolvimento, o projeto está sendo construindo em cima do framework na linguagem PHP, </w:t>
+      </w:r>
+      <w:proofErr w:type="spellStart"/>
+      <w:r>
+        <w:rPr>
+          <w:rFonts w:asciiTheme="minorHAnsi" w:hAnsiTheme="minorHAnsi"/>
+        </w:rPr>
+        <w:t>Slim</w:t>
+      </w:r>
+      <w:proofErr w:type="spellEnd"/>
+      <w:r>
+        <w:rPr>
+          <w:rFonts w:asciiTheme="minorHAnsi" w:hAnsiTheme="minorHAnsi"/>
+        </w:rPr>
+        <w:t xml:space="preserve"> Framework, onde é totalmente baseado no REST (GET, POST, PUT e </w:t>
+      </w:r>
+      <w:proofErr w:type="gramStart"/>
+      <w:r>
+        <w:rPr>
+          <w:rFonts w:asciiTheme="minorHAnsi" w:hAnsiTheme="minorHAnsi"/>
+        </w:rPr>
+        <w:t>DELETE</w:t>
+      </w:r>
+      <w:proofErr w:type="gramEnd"/>
+      <w:r>
+        <w:rPr>
+          <w:rFonts w:asciiTheme="minorHAnsi" w:hAnsiTheme="minorHAnsi"/>
+        </w:rPr>
+        <w:t xml:space="preserve">), retornando dados JSON, onde será consumido pelo </w:t>
+      </w:r>
+      <w:proofErr w:type="spellStart"/>
+      <w:r>
+        <w:rPr>
+          <w:rFonts w:asciiTheme="minorHAnsi" w:hAnsiTheme="minorHAnsi"/>
+        </w:rPr>
+        <w:t>AngularJS</w:t>
+      </w:r>
+      <w:proofErr w:type="spellEnd"/>
+      <w:r>
+        <w:rPr>
+          <w:rFonts w:asciiTheme="minorHAnsi" w:hAnsiTheme="minorHAnsi"/>
+        </w:rPr>
+        <w:t>, na forma de integração com o HTML (layout do sistema).</w:t>
+      </w:r>
     </w:p>
     <w:p>
       <w:pPr>
-        <w:pStyle w:val="Ttulo1"/>
-      </w:pPr>
-      <w:r>
-        <w:t>Requisitos Críticos da Arquitetura</w:t>
-      </w:r>
+        <w:pStyle w:val="InfoBlue"/>
+        <w:rPr>
+          <w:rFonts w:asciiTheme="minorHAnsi" w:hAnsiTheme="minorHAnsi"/>
+        </w:rPr>
+      </w:pPr>
     </w:p>
     <w:p>
       <w:pPr>
-        <w:pStyle w:val="InfoBlue"/>
-        <w:rPr>
-          <w:color w:val="auto"/>
-        </w:rPr>
-      </w:pPr>
-      <w:r>
-        <w:rPr>
-          <w:color w:val="auto"/>
-        </w:rPr>
-        <w:t>Como o sistema é totalmente Web, precisa necessariamente de Internet para testar após sua implantação no Servidor Web.</w:t>
+        <w:pStyle w:val="Ttulo1"/>
+        <w:rPr>
+          <w:rFonts w:asciiTheme="majorHAnsi" w:hAnsiTheme="majorHAnsi"/>
+          <w:sz w:val="28"/>
+        </w:rPr>
+      </w:pPr>
+      <w:r>
+        <w:rPr>
+          <w:rFonts w:asciiTheme="majorHAnsi" w:hAnsiTheme="majorHAnsi"/>
+          <w:sz w:val="28"/>
+        </w:rPr>
+        <w:t>Requisitos Críticos da Arquitetura</w:t>
       </w:r>
     </w:p>
     <w:p>
       <w:pPr>
         <w:pStyle w:val="InfoBlue"/>
-      </w:pPr>
+        <w:rPr>
+          <w:rFonts w:asciiTheme="minorHAnsi" w:hAnsiTheme="minorHAnsi"/>
+          <w:color w:val="auto"/>
+        </w:rPr>
+      </w:pPr>
+      <w:r>
+        <w:rPr>
+          <w:rFonts w:asciiTheme="minorHAnsi" w:hAnsiTheme="minorHAnsi"/>
+          <w:color w:val="auto"/>
+        </w:rPr>
+        <w:t>Como o sistema é totalmente Web, precisa necessariamente de Internet para testar após sua implantação no Servidor Web.</w:t>
+      </w:r>
+      <w:r>
+        <w:rPr>
+          <w:rFonts w:asciiTheme="minorHAnsi" w:hAnsiTheme="minorHAnsi"/>
+          <w:color w:val="auto"/>
+        </w:rPr>
+        <w:t xml:space="preserve"> Também estar atualizado com o novo modelo de projeto </w:t>
+      </w:r>
+      <w:proofErr w:type="spellStart"/>
+      <w:proofErr w:type="gramStart"/>
+      <w:r>
+        <w:rPr>
+          <w:rFonts w:asciiTheme="minorHAnsi" w:hAnsiTheme="minorHAnsi"/>
+          <w:color w:val="auto"/>
+        </w:rPr>
+        <w:t>RESTful</w:t>
+      </w:r>
+      <w:proofErr w:type="spellEnd"/>
+      <w:proofErr w:type="gramEnd"/>
+      <w:r>
+        <w:rPr>
+          <w:rFonts w:asciiTheme="minorHAnsi" w:hAnsiTheme="minorHAnsi"/>
+          <w:color w:val="auto"/>
+        </w:rPr>
+        <w:t>, onde o sistema é totalmente baseado.</w:t>
+      </w:r>
     </w:p>
     <w:p>
       <w:pPr>
+        <w:pStyle w:val="InfoBlue"/>
+        <w:rPr>
+          <w:rFonts w:asciiTheme="minorHAnsi" w:hAnsiTheme="minorHAnsi"/>
+        </w:rPr>
+      </w:pPr>
+    </w:p>
+    <w:p>
+      <w:pPr>
         <w:pStyle w:val="Ttulo1"/>
-      </w:pPr>
-      <w:r>
+        <w:rPr>
+          <w:rFonts w:asciiTheme="majorHAnsi" w:hAnsiTheme="majorHAnsi"/>
+          <w:sz w:val="28"/>
+        </w:rPr>
+      </w:pPr>
+      <w:r>
+        <w:rPr>
+          <w:rFonts w:asciiTheme="majorHAnsi" w:hAnsiTheme="majorHAnsi"/>
+          <w:sz w:val="28"/>
+        </w:rPr>
         <w:t xml:space="preserve">Decisões, Restrições e </w:t>
       </w:r>
       <w:proofErr w:type="gramStart"/>
       <w:r>
+        <w:rPr>
+          <w:rFonts w:asciiTheme="majorHAnsi" w:hAnsiTheme="majorHAnsi"/>
+          <w:sz w:val="28"/>
+        </w:rPr>
         <w:t>Justificativas</w:t>
       </w:r>
       <w:proofErr w:type="gramEnd"/>
     </w:p>
     <w:p>
       <w:pPr>
-        <w:widowControl/>
-        <w:spacing w:line="240" w:lineRule="auto"/>
-        <w:rPr>
-          <w:rFonts w:ascii="Times" w:hAnsi="Times"/>
-          <w:iCs/>
-        </w:rPr>
-      </w:pPr>
-      <w:r>
-        <w:rPr>
-          <w:rFonts w:ascii="Times" w:hAnsi="Times"/>
-          <w:iCs/>
-        </w:rPr>
-        <w:t xml:space="preserve">[Liste as decisões que foram tomadas em relação </w:t>
+        <w:pStyle w:val="PargrafodaLista"/>
+        <w:numPr>
+          <w:ilvl w:val="0"/>
+          <w:numId w:val="31"/>
+        </w:numPr>
+        <w:rPr>
+          <w:rFonts w:asciiTheme="minorHAnsi" w:hAnsiTheme="minorHAnsi"/>
+        </w:rPr>
+      </w:pPr>
+      <w:r>
+        <w:rPr>
+          <w:rFonts w:asciiTheme="minorHAnsi" w:hAnsiTheme="minorHAnsi"/>
+        </w:rPr>
+        <w:t xml:space="preserve">Utilização do REST, que faz uso </w:t>
       </w:r>
       <w:proofErr w:type="gramStart"/>
       <w:r>
         <w:rPr>
-          <w:rFonts w:ascii="Times" w:hAnsi="Times"/>
-          <w:iCs/>
-        </w:rPr>
-        <w:t>as</w:t>
+          <w:rFonts w:asciiTheme="minorHAnsi" w:hAnsiTheme="minorHAnsi"/>
+        </w:rPr>
+        <w:t>das mensagem</w:t>
       </w:r>
       <w:proofErr w:type="gramEnd"/>
       <w:r>
         <w:rPr>
-          <w:rFonts w:ascii="Times" w:hAnsi="Times"/>
-          <w:iCs/>
-        </w:rPr>
-        <w:t xml:space="preserve"> abordagens arquitetônicas e as restrições de serem colocados no caminho que os desenvolvedores a construir o sistema. Elas servirão como diretrizes para definir partes de arquitetura significativos do sistema. Justifique cada decisão ou restrição para que os desenvolvedores entendam a importância da construção do sistema de acordo com o contexto criado por essas decisões e restrições. Isso pode incluir uma lista de prós e contras para orientar os desenvolvedores na construção do sistema.] </w:t>
-      </w:r>
-      <w:r>
-        <w:rPr>
-          <w:rFonts w:ascii="Times" w:hAnsi="Times"/>
-          <w:iCs/>
-        </w:rPr>
-        <w:br/>
-      </w:r>
-      <w:r>
-        <w:rPr>
-          <w:rFonts w:ascii="Times" w:hAnsi="Times"/>
-          <w:iCs/>
-        </w:rPr>
-        <w:sym w:font="Symbol" w:char="F0A7"/>
-      </w:r>
-      <w:r>
-        <w:rPr>
-          <w:rFonts w:ascii="Times" w:hAnsi="Times"/>
-          <w:iCs/>
-        </w:rPr>
-        <w:t xml:space="preserve"> decisão ou restrição e justificação </w:t>
-      </w:r>
-      <w:r>
-        <w:rPr>
-          <w:rFonts w:ascii="Times" w:hAnsi="Times"/>
-          <w:iCs/>
-        </w:rPr>
-        <w:br/>
-      </w:r>
-      <w:r>
-        <w:rPr>
-          <w:rFonts w:ascii="Times" w:hAnsi="Times"/>
-          <w:iCs/>
-        </w:rPr>
-        <w:sym w:font="Symbol" w:char="F0A7"/>
-      </w:r>
-      <w:r>
-        <w:rPr>
-          <w:rFonts w:ascii="Times" w:hAnsi="Times"/>
-          <w:iCs/>
-        </w:rPr>
-        <w:t xml:space="preserve"> decisão ou restrição e justificação</w:t>
+          <w:rFonts w:asciiTheme="minorHAnsi" w:hAnsiTheme="minorHAnsi"/>
+        </w:rPr>
+        <w:t xml:space="preserve"> GET, POST, PUT e DELETE do HTTP, deixam o sistema distribuído mais veloz, através do JSON, invés do XML que carrega muita informação desnecessária;</w:t>
       </w:r>
     </w:p>
     <w:p>
       <w:pPr>
-        <w:pStyle w:val="Ttulo1"/>
-      </w:pPr>
-      <w:r>
-        <w:t>Mecanismos Arquiteturais</w:t>
+        <w:pStyle w:val="PargrafodaLista"/>
+        <w:numPr>
+          <w:ilvl w:val="0"/>
+          <w:numId w:val="31"/>
+        </w:numPr>
+        <w:rPr>
+          <w:rFonts w:asciiTheme="minorHAnsi" w:hAnsiTheme="minorHAnsi"/>
+        </w:rPr>
+      </w:pPr>
+      <w:r>
+        <w:rPr>
+          <w:rFonts w:asciiTheme="minorHAnsi" w:hAnsiTheme="minorHAnsi"/>
+        </w:rPr>
+        <w:t xml:space="preserve">Fácil manutenção, onde alterando o código-fonte no servidor Web, já altera todo o sistema para todos os usuários (clientes); </w:t>
       </w:r>
     </w:p>
     <w:p>
       <w:pPr>
-        <w:pStyle w:val="Corpodetexto"/>
-      </w:pPr>
-      <w:r>
-        <w:rPr>
-          <w:rStyle w:val="hps"/>
-          <w:lang w:val="pt-PT"/>
-        </w:rPr>
-        <w:t>[Liste os</w:t>
-      </w:r>
-      <w:r>
-        <w:rPr>
-          <w:lang w:val="pt-PT"/>
-        </w:rPr>
-        <w:t xml:space="preserve"> </w:t>
-      </w:r>
-      <w:r>
-        <w:rPr>
-          <w:rStyle w:val="hps"/>
-          <w:lang w:val="pt-PT"/>
-        </w:rPr>
-        <w:t>mecanismos de arquitetura</w:t>
-      </w:r>
-      <w:r>
-        <w:rPr>
-          <w:lang w:val="pt-PT"/>
-        </w:rPr>
-        <w:t xml:space="preserve"> </w:t>
-      </w:r>
-      <w:r>
-        <w:rPr>
-          <w:rStyle w:val="hps"/>
-          <w:lang w:val="pt-PT"/>
-        </w:rPr>
-        <w:t>e descrever o</w:t>
-      </w:r>
-      <w:r>
-        <w:rPr>
-          <w:lang w:val="pt-PT"/>
-        </w:rPr>
-        <w:t xml:space="preserve"> </w:t>
-      </w:r>
-      <w:r>
-        <w:rPr>
-          <w:rStyle w:val="hps"/>
-          <w:lang w:val="pt-PT"/>
-        </w:rPr>
-        <w:t>estado atual de cada</w:t>
-      </w:r>
-      <w:r>
-        <w:rPr>
-          <w:lang w:val="pt-PT"/>
-        </w:rPr>
-        <w:t xml:space="preserve"> </w:t>
-      </w:r>
-      <w:r>
-        <w:rPr>
-          <w:rStyle w:val="hps"/>
-          <w:lang w:val="pt-PT"/>
-        </w:rPr>
-        <w:t>um.</w:t>
-      </w:r>
-      <w:r>
-        <w:rPr>
-          <w:lang w:val="pt-PT"/>
-        </w:rPr>
-        <w:t xml:space="preserve"> </w:t>
-      </w:r>
-      <w:r>
-        <w:rPr>
-          <w:rStyle w:val="hps"/>
-          <w:lang w:val="pt-PT"/>
-        </w:rPr>
-        <w:t>Inicialmente, cada</w:t>
-      </w:r>
-      <w:r>
-        <w:rPr>
-          <w:lang w:val="pt-PT"/>
-        </w:rPr>
-        <w:t xml:space="preserve"> </w:t>
-      </w:r>
-      <w:r>
-        <w:rPr>
-          <w:rStyle w:val="hps"/>
-          <w:lang w:val="pt-PT"/>
-        </w:rPr>
-        <w:t>mecanismo pode ser</w:t>
-      </w:r>
-      <w:r>
-        <w:rPr>
-          <w:lang w:val="pt-PT"/>
-        </w:rPr>
-        <w:t xml:space="preserve"> </w:t>
-      </w:r>
-      <w:r>
-        <w:rPr>
-          <w:rStyle w:val="hps"/>
-          <w:lang w:val="pt-PT"/>
-        </w:rPr>
-        <w:t>apenas o nome</w:t>
-      </w:r>
-      <w:r>
-        <w:rPr>
-          <w:lang w:val="pt-PT"/>
-        </w:rPr>
-        <w:t xml:space="preserve"> </w:t>
-      </w:r>
-      <w:r>
-        <w:rPr>
-          <w:rStyle w:val="hps"/>
-          <w:lang w:val="pt-PT"/>
-        </w:rPr>
-        <w:t>e uma breve descrição</w:t>
-      </w:r>
-      <w:r>
-        <w:rPr>
-          <w:lang w:val="pt-PT"/>
-        </w:rPr>
-        <w:t xml:space="preserve">. </w:t>
-      </w:r>
-      <w:r>
-        <w:rPr>
-          <w:rStyle w:val="hps"/>
-          <w:lang w:val="pt-PT"/>
-        </w:rPr>
-        <w:t>Eles vão</w:t>
-      </w:r>
-      <w:r>
-        <w:rPr>
-          <w:lang w:val="pt-PT"/>
-        </w:rPr>
-        <w:t xml:space="preserve"> </w:t>
-      </w:r>
-      <w:r>
-        <w:rPr>
-          <w:rStyle w:val="hps"/>
-          <w:lang w:val="pt-PT"/>
-        </w:rPr>
-        <w:t>evoluir</w:t>
-      </w:r>
-      <w:r>
-        <w:rPr>
-          <w:lang w:val="pt-PT"/>
-        </w:rPr>
-        <w:t xml:space="preserve"> </w:t>
-      </w:r>
-      <w:r>
-        <w:rPr>
-          <w:rStyle w:val="hps"/>
-          <w:lang w:val="pt-PT"/>
-        </w:rPr>
-        <w:t>até que o mecanismo</w:t>
-      </w:r>
-      <w:r>
-        <w:rPr>
-          <w:lang w:val="pt-PT"/>
-        </w:rPr>
-        <w:t xml:space="preserve"> </w:t>
-      </w:r>
-      <w:r>
-        <w:rPr>
-          <w:rStyle w:val="hps"/>
-          <w:lang w:val="pt-PT"/>
-        </w:rPr>
-        <w:t>é uma colaboração</w:t>
-      </w:r>
-      <w:r>
-        <w:rPr>
-          <w:lang w:val="pt-PT"/>
-        </w:rPr>
-        <w:t xml:space="preserve"> </w:t>
-      </w:r>
-      <w:r>
-        <w:rPr>
-          <w:rStyle w:val="hps"/>
-          <w:lang w:val="pt-PT"/>
-        </w:rPr>
-        <w:t>ou padrão que</w:t>
-      </w:r>
-      <w:r>
-        <w:rPr>
-          <w:lang w:val="pt-PT"/>
-        </w:rPr>
-        <w:t xml:space="preserve"> </w:t>
-      </w:r>
-      <w:r>
-        <w:rPr>
-          <w:rStyle w:val="hps"/>
-          <w:lang w:val="pt-PT"/>
-        </w:rPr>
-        <w:t>podem ser aplicados diretamente</w:t>
-      </w:r>
-      <w:r>
-        <w:rPr>
-          <w:lang w:val="pt-PT"/>
-        </w:rPr>
-        <w:t xml:space="preserve"> </w:t>
-      </w:r>
-      <w:r>
-        <w:rPr>
-          <w:rStyle w:val="hps"/>
-          <w:lang w:val="pt-PT"/>
-        </w:rPr>
-        <w:t>a algum aspecto</w:t>
-      </w:r>
-      <w:r>
-        <w:rPr>
-          <w:lang w:val="pt-PT"/>
-        </w:rPr>
-        <w:t xml:space="preserve"> </w:t>
-      </w:r>
-      <w:r>
-        <w:rPr>
-          <w:rStyle w:val="hps"/>
-          <w:lang w:val="pt-PT"/>
-        </w:rPr>
-        <w:t>do projeto.</w:t>
-      </w:r>
-      <w:r>
-        <w:rPr>
-          <w:lang w:val="pt-PT"/>
-        </w:rPr>
-        <w:t>]</w:t>
+        <w:pStyle w:val="PargrafodaLista"/>
+        <w:numPr>
+          <w:ilvl w:val="0"/>
+          <w:numId w:val="31"/>
+        </w:numPr>
+        <w:rPr>
+          <w:rFonts w:asciiTheme="minorHAnsi" w:hAnsiTheme="minorHAnsi"/>
+        </w:rPr>
+      </w:pPr>
+      <w:r>
+        <w:rPr>
+          <w:rFonts w:asciiTheme="minorHAnsi" w:hAnsiTheme="minorHAnsi"/>
+        </w:rPr>
+        <w:t xml:space="preserve">Uso do </w:t>
+      </w:r>
+      <w:proofErr w:type="spellStart"/>
+      <w:r>
+        <w:rPr>
+          <w:rFonts w:asciiTheme="minorHAnsi" w:hAnsiTheme="minorHAnsi"/>
+        </w:rPr>
+        <w:t>Slim</w:t>
+      </w:r>
+      <w:proofErr w:type="spellEnd"/>
+      <w:r>
+        <w:rPr>
+          <w:rFonts w:asciiTheme="minorHAnsi" w:hAnsiTheme="minorHAnsi"/>
+        </w:rPr>
+        <w:t xml:space="preserve"> Framework, baseado na linguagem PHP, para desenvolver a Aplicação, dando agilidade tanto no desenvolvimento, quanto na manutenção, do código-fonte do sistema.</w:t>
       </w:r>
     </w:p>
     <w:p>
       <w:pPr>
-        <w:pStyle w:val="Ttulo2"/>
-      </w:pPr>
-      <w:r>
-        <w:t xml:space="preserve">Mecanismo Arquitetural </w:t>
-      </w:r>
-      <w:proofErr w:type="gramStart"/>
-      <w:r>
-        <w:t>1</w:t>
-      </w:r>
-      <w:proofErr w:type="gramEnd"/>
+        <w:spacing w:before="240"/>
+        <w:rPr>
+          <w:rFonts w:asciiTheme="minorHAnsi" w:hAnsiTheme="minorHAnsi"/>
+        </w:rPr>
+      </w:pPr>
     </w:p>
     <w:p>
       <w:pPr>
-        <w:pStyle w:val="InfoBlue"/>
-        <w:ind w:firstLine="360"/>
-      </w:pPr>
-      <w:r>
-        <w:rPr>
-          <w:rStyle w:val="hps"/>
-          <w:lang w:val="pt-PT"/>
-        </w:rPr>
-        <w:t>[</w:t>
-      </w:r>
-      <w:r>
-        <w:rPr>
-          <w:lang w:val="pt-PT"/>
-        </w:rPr>
-        <w:t xml:space="preserve">Descrever o objetivo, os atributos e </w:t>
-      </w:r>
-      <w:r>
-        <w:rPr>
-          <w:rStyle w:val="hps"/>
-          <w:lang w:val="pt-PT"/>
-        </w:rPr>
-        <w:t>função do mecanismo</w:t>
-      </w:r>
-      <w:r>
-        <w:rPr>
-          <w:lang w:val="pt-PT"/>
-        </w:rPr>
-        <w:t xml:space="preserve"> </w:t>
-      </w:r>
-      <w:r>
-        <w:rPr>
-          <w:rStyle w:val="hps"/>
-          <w:lang w:val="pt-PT"/>
-        </w:rPr>
-        <w:t>de arquitetura.</w:t>
-      </w:r>
-      <w:r>
-        <w:rPr>
-          <w:lang w:val="pt-PT"/>
-        </w:rPr>
-        <w:t>]</w:t>
+        <w:pStyle w:val="Ttulo1"/>
+        <w:rPr>
+          <w:rFonts w:asciiTheme="majorHAnsi" w:hAnsiTheme="majorHAnsi"/>
+          <w:sz w:val="28"/>
+        </w:rPr>
+      </w:pPr>
+      <w:r>
+        <w:rPr>
+          <w:rFonts w:asciiTheme="majorHAnsi" w:hAnsiTheme="majorHAnsi"/>
+          <w:sz w:val="28"/>
+        </w:rPr>
+        <w:lastRenderedPageBreak/>
+        <w:t>Principais Abstrações</w:t>
       </w:r>
     </w:p>
     <w:p>
       <w:pPr>
-        <w:pStyle w:val="Ttulo2"/>
-      </w:pPr>
-      <w:r>
-        <w:t xml:space="preserve">Mecanismo Arquitetural </w:t>
+        <w:pStyle w:val="InfoBlue"/>
+        <w:rPr>
+          <w:rStyle w:val="hps"/>
+          <w:rFonts w:asciiTheme="minorHAnsi" w:hAnsiTheme="minorHAnsi"/>
+          <w:color w:val="auto"/>
+          <w:lang w:val="pt-PT"/>
+        </w:rPr>
+      </w:pPr>
+      <w:r>
+        <w:rPr>
+          <w:rStyle w:val="hps"/>
+          <w:rFonts w:asciiTheme="minorHAnsi" w:hAnsiTheme="minorHAnsi"/>
+          <w:color w:val="auto"/>
+          <w:lang w:val="pt-PT"/>
+        </w:rPr>
+        <w:t xml:space="preserve">Devido ao padrão REST, onde utilizamos o modelo </w:t>
       </w:r>
       <w:proofErr w:type="gramStart"/>
       <w:r>
-        <w:t>2</w:t>
+        <w:rPr>
+          <w:rStyle w:val="hps"/>
+          <w:rFonts w:asciiTheme="minorHAnsi" w:hAnsiTheme="minorHAnsi"/>
+          <w:color w:val="auto"/>
+          <w:lang w:val="pt-PT"/>
+        </w:rPr>
+        <w:t>RESTful</w:t>
       </w:r>
       <w:proofErr w:type="gramEnd"/>
+      <w:r>
+        <w:rPr>
+          <w:rStyle w:val="hps"/>
+          <w:rFonts w:asciiTheme="minorHAnsi" w:hAnsiTheme="minorHAnsi"/>
+          <w:color w:val="auto"/>
+          <w:lang w:val="pt-PT"/>
+        </w:rPr>
+        <w:t>, temos a liberdade de modularizar a aplicação em 3 distintas camadas: Visualização, Aplicação e Banco de Dados. Onde cada uma delas pode ser abstraidas, sendo trabalhandas de forma distintas.</w:t>
+      </w:r>
     </w:p>
     <w:p>
       <w:pPr>
-        <w:pStyle w:val="InfoBlue"/>
-        <w:ind w:firstLine="360"/>
-      </w:pPr>
-      <w:r>
-        <w:rPr>
-          <w:rStyle w:val="hps"/>
+        <w:pStyle w:val="Corpodetexto"/>
+        <w:rPr>
           <w:lang w:val="pt-PT"/>
         </w:rPr>
-        <w:t>[</w:t>
-      </w:r>
-      <w:r>
-        <w:rPr>
-          <w:lang w:val="pt-PT"/>
-        </w:rPr>
-        <w:t xml:space="preserve">Descrever o objetivo, os atributos e </w:t>
-      </w:r>
-      <w:r>
-        <w:rPr>
-          <w:rStyle w:val="hps"/>
-          <w:lang w:val="pt-PT"/>
-        </w:rPr>
-        <w:t>função do mecanismo</w:t>
-      </w:r>
-      <w:r>
-        <w:rPr>
-          <w:lang w:val="pt-PT"/>
-        </w:rPr>
-        <w:t xml:space="preserve"> </w:t>
-      </w:r>
-      <w:r>
-        <w:rPr>
-          <w:rStyle w:val="hps"/>
-          <w:lang w:val="pt-PT"/>
-        </w:rPr>
-        <w:t>de arquitetura.</w:t>
-      </w:r>
-      <w:r>
-        <w:rPr>
-          <w:lang w:val="pt-PT"/>
-        </w:rPr>
-        <w:t>]</w:t>
-      </w:r>
+      </w:pPr>
     </w:p>
     <w:p>
       <w:pPr>
         <w:pStyle w:val="Ttulo1"/>
-      </w:pPr>
-      <w:r>
-        <w:lastRenderedPageBreak/>
-        <w:t>Principais Abstrações</w:t>
+        <w:rPr>
+          <w:rFonts w:asciiTheme="majorHAnsi" w:hAnsiTheme="majorHAnsi"/>
+          <w:sz w:val="28"/>
+        </w:rPr>
+      </w:pPr>
+      <w:r>
+        <w:rPr>
+          <w:rFonts w:asciiTheme="majorHAnsi" w:hAnsiTheme="majorHAnsi"/>
+          <w:sz w:val="28"/>
+        </w:rPr>
+        <w:t>Camadas do Framework da Arquitetura</w:t>
       </w:r>
     </w:p>
     <w:p>
       <w:pPr>
-        <w:pStyle w:val="InfoBlue"/>
-      </w:pPr>
-      <w:r>
-        <w:rPr>
-          <w:rStyle w:val="hps"/>
-          <w:lang w:val="pt-PT"/>
-        </w:rPr>
-        <w:t>[Lista</w:t>
-      </w:r>
-      <w:r>
-        <w:rPr>
-          <w:lang w:val="pt-PT"/>
-        </w:rPr>
-        <w:t xml:space="preserve"> </w:t>
-      </w:r>
-      <w:r>
-        <w:rPr>
-          <w:rStyle w:val="hps"/>
-          <w:lang w:val="pt-PT"/>
-        </w:rPr>
-        <w:t>e descrever brevemente</w:t>
-      </w:r>
-      <w:r>
-        <w:rPr>
-          <w:lang w:val="pt-PT"/>
-        </w:rPr>
-        <w:t xml:space="preserve"> </w:t>
-      </w:r>
-      <w:r>
-        <w:rPr>
-          <w:rStyle w:val="hps"/>
-          <w:lang w:val="pt-PT"/>
-        </w:rPr>
-        <w:t>as principais abstrações</w:t>
-      </w:r>
-      <w:r>
-        <w:rPr>
-          <w:lang w:val="pt-PT"/>
-        </w:rPr>
-        <w:t xml:space="preserve"> </w:t>
-      </w:r>
-      <w:r>
-        <w:rPr>
-          <w:rStyle w:val="hps"/>
-          <w:lang w:val="pt-PT"/>
-        </w:rPr>
-        <w:t>do sistema.</w:t>
-      </w:r>
-      <w:r>
-        <w:rPr>
-          <w:lang w:val="pt-PT"/>
-        </w:rPr>
-        <w:t xml:space="preserve"> </w:t>
-      </w:r>
-      <w:r>
-        <w:rPr>
-          <w:rStyle w:val="hps"/>
-          <w:lang w:val="pt-PT"/>
-        </w:rPr>
-        <w:t>Isto deve</w:t>
-      </w:r>
-      <w:r>
-        <w:rPr>
-          <w:lang w:val="pt-PT"/>
-        </w:rPr>
-        <w:t xml:space="preserve"> </w:t>
-      </w:r>
-      <w:r>
-        <w:rPr>
-          <w:rStyle w:val="hps"/>
-          <w:lang w:val="pt-PT"/>
-        </w:rPr>
-        <w:t>ser</w:t>
-      </w:r>
-      <w:r>
-        <w:rPr>
-          <w:lang w:val="pt-PT"/>
-        </w:rPr>
-        <w:t xml:space="preserve"> </w:t>
-      </w:r>
-      <w:r>
-        <w:rPr>
-          <w:rStyle w:val="hps"/>
-          <w:lang w:val="pt-PT"/>
-        </w:rPr>
-        <w:t>uma</w:t>
-      </w:r>
-      <w:r>
-        <w:rPr>
-          <w:lang w:val="pt-PT"/>
-        </w:rPr>
-        <w:t xml:space="preserve"> </w:t>
-      </w:r>
-      <w:r>
-        <w:rPr>
-          <w:rStyle w:val="hps"/>
-          <w:lang w:val="pt-PT"/>
-        </w:rPr>
-        <w:t>lista relativamente curta</w:t>
-      </w:r>
-      <w:r>
-        <w:rPr>
-          <w:lang w:val="pt-PT"/>
-        </w:rPr>
-        <w:t xml:space="preserve"> </w:t>
-      </w:r>
-      <w:r>
-        <w:rPr>
-          <w:rStyle w:val="hps"/>
-          <w:lang w:val="pt-PT"/>
-        </w:rPr>
-        <w:t>dos</w:t>
-      </w:r>
-      <w:r>
-        <w:rPr>
-          <w:lang w:val="pt-PT"/>
-        </w:rPr>
-        <w:t xml:space="preserve"> </w:t>
-      </w:r>
-      <w:r>
-        <w:rPr>
-          <w:rStyle w:val="hps"/>
-          <w:lang w:val="pt-PT"/>
-        </w:rPr>
-        <w:t>conceitos</w:t>
-      </w:r>
-      <w:r>
-        <w:rPr>
-          <w:lang w:val="pt-PT"/>
-        </w:rPr>
-        <w:t xml:space="preserve"> </w:t>
-      </w:r>
-      <w:r>
-        <w:rPr>
-          <w:rStyle w:val="hps"/>
-          <w:lang w:val="pt-PT"/>
-        </w:rPr>
-        <w:t>fundamentais</w:t>
-      </w:r>
-      <w:r>
-        <w:rPr>
-          <w:lang w:val="pt-PT"/>
-        </w:rPr>
-        <w:t xml:space="preserve"> </w:t>
-      </w:r>
-      <w:r>
-        <w:rPr>
-          <w:rStyle w:val="hps"/>
-          <w:lang w:val="pt-PT"/>
-        </w:rPr>
-        <w:t>que definem</w:t>
-      </w:r>
-      <w:r>
-        <w:rPr>
-          <w:lang w:val="pt-PT"/>
-        </w:rPr>
-        <w:t xml:space="preserve"> </w:t>
-      </w:r>
-      <w:r>
-        <w:rPr>
-          <w:rStyle w:val="hps"/>
-          <w:lang w:val="pt-PT"/>
-        </w:rPr>
-        <w:t>o</w:t>
-      </w:r>
-      <w:r>
-        <w:rPr>
-          <w:lang w:val="pt-PT"/>
-        </w:rPr>
-        <w:t xml:space="preserve"> </w:t>
-      </w:r>
-      <w:r>
-        <w:rPr>
-          <w:rStyle w:val="hps"/>
-          <w:lang w:val="pt-PT"/>
-        </w:rPr>
-        <w:t>sistema</w:t>
-      </w:r>
-      <w:r>
-        <w:rPr>
-          <w:lang w:val="pt-PT"/>
-        </w:rPr>
-        <w:t xml:space="preserve">. </w:t>
-      </w:r>
-      <w:r>
-        <w:rPr>
-          <w:rStyle w:val="hps"/>
-          <w:lang w:val="pt-PT"/>
-        </w:rPr>
-        <w:t>Os</w:t>
-      </w:r>
-      <w:r>
-        <w:rPr>
-          <w:lang w:val="pt-PT"/>
-        </w:rPr>
-        <w:t xml:space="preserve"> </w:t>
-      </w:r>
-      <w:r>
-        <w:rPr>
-          <w:rStyle w:val="hps"/>
-          <w:lang w:val="pt-PT"/>
-        </w:rPr>
-        <w:t>principais abstrações</w:t>
-      </w:r>
-      <w:r>
-        <w:rPr>
-          <w:lang w:val="pt-PT"/>
-        </w:rPr>
-        <w:t xml:space="preserve"> </w:t>
-      </w:r>
-      <w:r>
-        <w:rPr>
-          <w:rStyle w:val="hps"/>
-          <w:lang w:val="pt-PT"/>
-        </w:rPr>
-        <w:t>costumam</w:t>
-      </w:r>
-      <w:r>
-        <w:rPr>
-          <w:lang w:val="pt-PT"/>
-        </w:rPr>
-        <w:t xml:space="preserve"> </w:t>
-      </w:r>
-      <w:r>
-        <w:rPr>
-          <w:rStyle w:val="hps"/>
-          <w:lang w:val="pt-PT"/>
-        </w:rPr>
-        <w:t>traduzir</w:t>
-      </w:r>
-      <w:r>
-        <w:rPr>
-          <w:lang w:val="pt-PT"/>
-        </w:rPr>
-        <w:t xml:space="preserve"> </w:t>
-      </w:r>
-      <w:r>
-        <w:rPr>
-          <w:rStyle w:val="hps"/>
-          <w:lang w:val="pt-PT"/>
-        </w:rPr>
-        <w:t>para</w:t>
-      </w:r>
-      <w:r>
-        <w:rPr>
-          <w:lang w:val="pt-PT"/>
-        </w:rPr>
-        <w:t xml:space="preserve"> </w:t>
-      </w:r>
-      <w:r>
-        <w:rPr>
-          <w:rStyle w:val="hps"/>
-          <w:lang w:val="pt-PT"/>
-        </w:rPr>
-        <w:t>as classes de análise</w:t>
-      </w:r>
-      <w:r>
-        <w:rPr>
-          <w:lang w:val="pt-PT"/>
-        </w:rPr>
-        <w:t xml:space="preserve"> </w:t>
-      </w:r>
-      <w:r>
-        <w:rPr>
-          <w:rStyle w:val="hps"/>
-          <w:lang w:val="pt-PT"/>
-        </w:rPr>
-        <w:t>iniciais</w:t>
-      </w:r>
-      <w:r>
-        <w:rPr>
-          <w:lang w:val="pt-PT"/>
-        </w:rPr>
-        <w:t xml:space="preserve"> </w:t>
-      </w:r>
-      <w:r>
-        <w:rPr>
-          <w:rStyle w:val="hps"/>
-          <w:lang w:val="pt-PT"/>
-        </w:rPr>
-        <w:t>e padrões</w:t>
-      </w:r>
-      <w:r>
-        <w:rPr>
-          <w:lang w:val="pt-PT"/>
-        </w:rPr>
-        <w:t xml:space="preserve"> </w:t>
-      </w:r>
-      <w:r>
-        <w:rPr>
-          <w:rStyle w:val="hps"/>
-          <w:lang w:val="pt-PT"/>
-        </w:rPr>
-        <w:t>importantes.</w:t>
-      </w:r>
-      <w:r>
-        <w:rPr>
-          <w:lang w:val="pt-PT"/>
-        </w:rPr>
-        <w:t>]</w:t>
-      </w:r>
+        <w:pStyle w:val="Ttulo2"/>
+        <w:rPr>
+          <w:rFonts w:asciiTheme="minorHAnsi" w:hAnsiTheme="minorHAnsi"/>
+          <w:sz w:val="24"/>
+        </w:rPr>
+      </w:pPr>
+      <w:r>
+        <w:rPr>
+          <w:rFonts w:asciiTheme="minorHAnsi" w:hAnsiTheme="minorHAnsi"/>
+          <w:sz w:val="24"/>
+        </w:rPr>
+        <w:t>Visualizaç</w:t>
+      </w:r>
+      <w:r>
+        <w:rPr>
+          <w:rFonts w:asciiTheme="minorHAnsi" w:hAnsiTheme="minorHAnsi"/>
+          <w:sz w:val="24"/>
+        </w:rPr>
+        <w:t>ão</w:t>
+      </w:r>
+      <w:r>
+        <w:rPr>
+          <w:rFonts w:asciiTheme="minorHAnsi" w:hAnsiTheme="minorHAnsi"/>
+          <w:b w:val="0"/>
+        </w:rPr>
+        <w:t xml:space="preserve"> – HTML, CSS e </w:t>
+      </w:r>
+      <w:proofErr w:type="spellStart"/>
+      <w:proofErr w:type="gramStart"/>
+      <w:r>
+        <w:rPr>
+          <w:rFonts w:asciiTheme="minorHAnsi" w:hAnsiTheme="minorHAnsi"/>
+          <w:b w:val="0"/>
+        </w:rPr>
+        <w:t>JavaScript</w:t>
+      </w:r>
+      <w:proofErr w:type="spellEnd"/>
+      <w:proofErr w:type="gramEnd"/>
+      <w:r>
+        <w:rPr>
+          <w:rFonts w:asciiTheme="minorHAnsi" w:hAnsiTheme="minorHAnsi"/>
+          <w:b w:val="0"/>
+        </w:rPr>
+        <w:t xml:space="preserve"> com bibliotecas </w:t>
+      </w:r>
+      <w:proofErr w:type="spellStart"/>
+      <w:r>
+        <w:rPr>
+          <w:rFonts w:asciiTheme="minorHAnsi" w:hAnsiTheme="minorHAnsi"/>
+          <w:b w:val="0"/>
+        </w:rPr>
+        <w:t>jQuery</w:t>
+      </w:r>
+      <w:proofErr w:type="spellEnd"/>
+      <w:r>
+        <w:rPr>
+          <w:rFonts w:asciiTheme="minorHAnsi" w:hAnsiTheme="minorHAnsi"/>
+          <w:b w:val="0"/>
+        </w:rPr>
+        <w:t xml:space="preserve"> e </w:t>
+      </w:r>
+      <w:proofErr w:type="spellStart"/>
+      <w:r>
+        <w:rPr>
+          <w:rFonts w:asciiTheme="minorHAnsi" w:hAnsiTheme="minorHAnsi"/>
+          <w:b w:val="0"/>
+        </w:rPr>
+        <w:t>AngularJS</w:t>
+      </w:r>
+      <w:proofErr w:type="spellEnd"/>
     </w:p>
     <w:p>
       <w:pPr>
-        <w:pStyle w:val="Ttulo1"/>
-      </w:pPr>
-      <w:r>
-        <w:t>Camadas do Framework da Arquitetura</w:t>
+        <w:pStyle w:val="Ttulo2"/>
+        <w:rPr>
+          <w:rFonts w:asciiTheme="minorHAnsi" w:hAnsiTheme="minorHAnsi"/>
+        </w:rPr>
+      </w:pPr>
+      <w:r>
+        <w:rPr>
+          <w:rFonts w:asciiTheme="minorHAnsi" w:hAnsiTheme="minorHAnsi"/>
+          <w:sz w:val="24"/>
+        </w:rPr>
+        <w:t>Aplicação</w:t>
+      </w:r>
+      <w:r>
+        <w:rPr>
+          <w:rFonts w:asciiTheme="minorHAnsi" w:hAnsiTheme="minorHAnsi"/>
+          <w:b w:val="0"/>
+        </w:rPr>
+        <w:t xml:space="preserve"> – PHP com o framework de desenvolvimento </w:t>
+      </w:r>
+      <w:proofErr w:type="spellStart"/>
+      <w:r>
+        <w:rPr>
+          <w:rFonts w:asciiTheme="minorHAnsi" w:hAnsiTheme="minorHAnsi"/>
+          <w:b w:val="0"/>
+        </w:rPr>
+        <w:t>Slim</w:t>
+      </w:r>
+      <w:proofErr w:type="spellEnd"/>
+      <w:r>
+        <w:rPr>
+          <w:rFonts w:asciiTheme="minorHAnsi" w:hAnsiTheme="minorHAnsi"/>
+          <w:b w:val="0"/>
+        </w:rPr>
+        <w:t xml:space="preserve"> Framework</w:t>
       </w:r>
     </w:p>
     <w:p>
       <w:pPr>
-        <w:pStyle w:val="InfoBlue"/>
-      </w:pPr>
-      <w:r>
-        <w:rPr>
-          <w:rStyle w:val="hps"/>
-          <w:lang w:val="pt-PT"/>
-        </w:rPr>
-        <w:t>[</w:t>
-      </w:r>
-      <w:r>
-        <w:rPr>
-          <w:lang w:val="pt-PT"/>
-        </w:rPr>
-        <w:t xml:space="preserve">Descrever o </w:t>
-      </w:r>
-      <w:r>
-        <w:rPr>
-          <w:rStyle w:val="hps"/>
-          <w:lang w:val="pt-PT"/>
-        </w:rPr>
-        <w:t>padrão de arquitetura</w:t>
-      </w:r>
-      <w:r>
-        <w:rPr>
-          <w:lang w:val="pt-PT"/>
+        <w:pStyle w:val="Ttulo2"/>
+        <w:rPr>
+          <w:rFonts w:asciiTheme="minorHAnsi" w:hAnsiTheme="minorHAnsi"/>
+        </w:rPr>
+      </w:pPr>
+      <w:r>
+        <w:rPr>
+          <w:rFonts w:asciiTheme="minorHAnsi" w:hAnsiTheme="minorHAnsi"/>
+          <w:sz w:val="24"/>
+        </w:rPr>
+        <w:t>Banco de Dados</w:t>
+      </w:r>
+      <w:r>
+        <w:rPr>
+          <w:rFonts w:asciiTheme="minorHAnsi" w:hAnsiTheme="minorHAnsi"/>
+          <w:b w:val="0"/>
         </w:rPr>
         <w:t xml:space="preserve"> </w:t>
       </w:r>
       <w:r>
         <w:rPr>
-          <w:rStyle w:val="hps"/>
-          <w:lang w:val="pt-PT"/>
-        </w:rPr>
-        <w:t>que</w:t>
-      </w:r>
-      <w:r>
-        <w:rPr>
-          <w:lang w:val="pt-PT"/>
-        </w:rPr>
-        <w:t xml:space="preserve"> </w:t>
-      </w:r>
-      <w:r>
-        <w:rPr>
-          <w:rStyle w:val="hps"/>
-          <w:lang w:val="pt-PT"/>
-        </w:rPr>
-        <w:t>você vai usar</w:t>
-      </w:r>
-      <w:r>
-        <w:rPr>
-          <w:lang w:val="pt-PT"/>
-        </w:rPr>
-        <w:t xml:space="preserve"> </w:t>
-      </w:r>
-      <w:r>
-        <w:rPr>
-          <w:rStyle w:val="hps"/>
-          <w:lang w:val="pt-PT"/>
-        </w:rPr>
-        <w:t>ou</w:t>
-      </w:r>
-      <w:r>
-        <w:rPr>
-          <w:lang w:val="pt-PT"/>
-        </w:rPr>
-        <w:t xml:space="preserve"> </w:t>
-      </w:r>
-      <w:r>
-        <w:rPr>
-          <w:rStyle w:val="hps"/>
-          <w:lang w:val="pt-PT"/>
-        </w:rPr>
-        <w:t>como a arquitetura</w:t>
-      </w:r>
-      <w:r>
-        <w:rPr>
-          <w:lang w:val="pt-PT"/>
-        </w:rPr>
-        <w:t xml:space="preserve"> </w:t>
-      </w:r>
-      <w:r>
-        <w:rPr>
-          <w:rStyle w:val="hps"/>
-          <w:lang w:val="pt-PT"/>
-        </w:rPr>
-        <w:t>será consistente</w:t>
-      </w:r>
-      <w:r>
-        <w:rPr>
-          <w:lang w:val="pt-PT"/>
-        </w:rPr>
-        <w:t xml:space="preserve"> </w:t>
-      </w:r>
-      <w:r>
-        <w:rPr>
-          <w:rStyle w:val="hps"/>
-          <w:lang w:val="pt-PT"/>
-        </w:rPr>
-        <w:t>e uniforme.</w:t>
-      </w:r>
-      <w:r>
-        <w:rPr>
-          <w:lang w:val="pt-PT"/>
-        </w:rPr>
-        <w:t xml:space="preserve"> </w:t>
-      </w:r>
-      <w:r>
-        <w:rPr>
-          <w:rStyle w:val="hps"/>
-          <w:lang w:val="pt-PT"/>
-        </w:rPr>
-        <w:t>Esta poderia ser uma</w:t>
-      </w:r>
-      <w:r>
-        <w:rPr>
-          <w:lang w:val="pt-PT"/>
-        </w:rPr>
-        <w:t xml:space="preserve"> </w:t>
-      </w:r>
-      <w:r>
-        <w:rPr>
-          <w:rStyle w:val="hps"/>
-          <w:lang w:val="pt-PT"/>
-        </w:rPr>
-        <w:t>simples referência</w:t>
-      </w:r>
-      <w:r>
-        <w:rPr>
-          <w:lang w:val="pt-PT"/>
-        </w:rPr>
-        <w:t xml:space="preserve"> </w:t>
-      </w:r>
-      <w:r>
-        <w:rPr>
-          <w:rStyle w:val="hps"/>
-          <w:lang w:val="pt-PT"/>
-        </w:rPr>
-        <w:t>a um</w:t>
-      </w:r>
-      <w:r>
-        <w:rPr>
-          <w:lang w:val="pt-PT"/>
-        </w:rPr>
-        <w:t xml:space="preserve"> </w:t>
-      </w:r>
-      <w:r>
-        <w:rPr>
-          <w:rStyle w:val="hps"/>
-          <w:lang w:val="pt-PT"/>
-        </w:rPr>
-        <w:t>existente ou</w:t>
-      </w:r>
-      <w:r>
-        <w:rPr>
-          <w:lang w:val="pt-PT"/>
-        </w:rPr>
-        <w:t xml:space="preserve"> </w:t>
-      </w:r>
-      <w:r>
-        <w:rPr>
-          <w:rStyle w:val="hps"/>
-          <w:lang w:val="pt-PT"/>
-        </w:rPr>
-        <w:t>conhecido</w:t>
-      </w:r>
-      <w:r>
-        <w:rPr>
-          <w:lang w:val="pt-PT"/>
-        </w:rPr>
-        <w:t xml:space="preserve"> </w:t>
-      </w:r>
-      <w:r>
-        <w:rPr>
-          <w:rStyle w:val="hps"/>
-          <w:lang w:val="pt-PT"/>
-        </w:rPr>
-        <w:t>padrão de arquitetura</w:t>
-      </w:r>
-      <w:r>
-        <w:rPr>
-          <w:lang w:val="pt-PT"/>
-        </w:rPr>
-        <w:t xml:space="preserve">, como </w:t>
-      </w:r>
-      <w:r>
-        <w:rPr>
-          <w:rStyle w:val="hps"/>
-          <w:lang w:val="pt-PT"/>
-        </w:rPr>
-        <w:t>a estrutura</w:t>
-      </w:r>
-      <w:r>
-        <w:rPr>
-          <w:lang w:val="pt-PT"/>
-        </w:rPr>
-        <w:t xml:space="preserve"> </w:t>
-      </w:r>
-      <w:r>
-        <w:rPr>
-          <w:rStyle w:val="hps"/>
-          <w:lang w:val="pt-PT"/>
-        </w:rPr>
-        <w:t>da camada,</w:t>
-      </w:r>
-      <w:r>
-        <w:rPr>
-          <w:lang w:val="pt-PT"/>
-        </w:rPr>
-        <w:t xml:space="preserve"> </w:t>
-      </w:r>
-      <w:r>
-        <w:rPr>
-          <w:rStyle w:val="hps"/>
-          <w:lang w:val="pt-PT"/>
-        </w:rPr>
-        <w:t>uma referência a um</w:t>
-      </w:r>
-      <w:r>
-        <w:rPr>
-          <w:lang w:val="pt-PT"/>
-        </w:rPr>
-        <w:t xml:space="preserve"> </w:t>
-      </w:r>
-      <w:r>
-        <w:rPr>
-          <w:rStyle w:val="hps"/>
-          <w:lang w:val="pt-PT"/>
-        </w:rPr>
-        <w:t>modelo de alto nível</w:t>
-      </w:r>
-      <w:r>
-        <w:rPr>
-          <w:lang w:val="pt-PT"/>
-        </w:rPr>
-        <w:t xml:space="preserve"> </w:t>
-      </w:r>
-      <w:r>
-        <w:rPr>
-          <w:rStyle w:val="hps"/>
-          <w:lang w:val="pt-PT"/>
-        </w:rPr>
-        <w:t>do quadro</w:t>
-      </w:r>
-      <w:r>
-        <w:rPr>
-          <w:lang w:val="pt-PT"/>
-        </w:rPr>
-        <w:t xml:space="preserve">, </w:t>
-      </w:r>
-      <w:r>
-        <w:rPr>
-          <w:rStyle w:val="hps"/>
-          <w:lang w:val="pt-PT"/>
-        </w:rPr>
-        <w:t>ou</w:t>
-      </w:r>
-      <w:r>
-        <w:rPr>
-          <w:lang w:val="pt-PT"/>
-        </w:rPr>
-        <w:t xml:space="preserve"> </w:t>
-      </w:r>
-      <w:r>
-        <w:rPr>
-          <w:rStyle w:val="hps"/>
-          <w:lang w:val="pt-PT"/>
-        </w:rPr>
-        <w:t>uma descrição de como</w:t>
-      </w:r>
-      <w:r>
-        <w:rPr>
-          <w:lang w:val="pt-PT"/>
-        </w:rPr>
-        <w:t xml:space="preserve"> </w:t>
-      </w:r>
-      <w:r>
-        <w:rPr>
-          <w:rStyle w:val="hps"/>
-          <w:lang w:val="pt-PT"/>
-        </w:rPr>
-        <w:t>os</w:t>
-      </w:r>
-      <w:r>
-        <w:rPr>
-          <w:lang w:val="pt-PT"/>
-        </w:rPr>
-        <w:t xml:space="preserve"> </w:t>
-      </w:r>
-      <w:r>
-        <w:rPr>
-          <w:rStyle w:val="hps"/>
-          <w:lang w:val="pt-PT"/>
-        </w:rPr>
-        <w:t>principais componentes do sistema</w:t>
-      </w:r>
-      <w:r>
-        <w:rPr>
-          <w:lang w:val="pt-PT"/>
-        </w:rPr>
-        <w:t xml:space="preserve"> </w:t>
-      </w:r>
-      <w:r>
-        <w:rPr>
-          <w:rStyle w:val="hps"/>
-          <w:lang w:val="pt-PT"/>
-        </w:rPr>
-        <w:t>devem</w:t>
-      </w:r>
-      <w:r>
-        <w:rPr>
-          <w:lang w:val="pt-PT"/>
-        </w:rPr>
-        <w:t xml:space="preserve"> </w:t>
-      </w:r>
-      <w:r>
-        <w:rPr>
-          <w:rStyle w:val="hps"/>
-          <w:lang w:val="pt-PT"/>
-        </w:rPr>
-        <w:t>ser colocados juntos</w:t>
-      </w:r>
-      <w:r>
-        <w:rPr>
-          <w:lang w:val="pt-PT"/>
-        </w:rPr>
-        <w:t>.]</w:t>
-      </w:r>
+          <w:rFonts w:asciiTheme="minorHAnsi" w:hAnsiTheme="minorHAnsi"/>
+          <w:b w:val="0"/>
+        </w:rPr>
+        <w:t>–</w:t>
+      </w:r>
+      <w:r>
+        <w:rPr>
+          <w:rFonts w:asciiTheme="minorHAnsi" w:hAnsiTheme="minorHAnsi"/>
+          <w:b w:val="0"/>
+        </w:rPr>
+        <w:t xml:space="preserve"> MySQL</w:t>
+      </w:r>
+      <w:bookmarkStart w:id="2" w:name="_GoBack"/>
+      <w:bookmarkEnd w:id="2"/>
     </w:p>
     <w:p>
       <w:pPr>
-        <w:pStyle w:val="Ttulo1"/>
-      </w:pPr>
-      <w:r>
-        <w:t>Visões Arquiteturais</w:t>
-      </w:r>
+        <w:rPr>
+          <w:rFonts w:asciiTheme="minorHAnsi" w:hAnsiTheme="minorHAnsi"/>
+        </w:rPr>
+      </w:pPr>
     </w:p>
     <w:p>
       <w:pPr>
-        <w:pStyle w:val="InfoBlue"/>
-      </w:pPr>
-      <w:r>
-        <w:rPr>
-          <w:rStyle w:val="hps"/>
-          <w:lang w:val="pt-PT"/>
-        </w:rPr>
-        <w:t>[</w:t>
-      </w:r>
-      <w:r>
-        <w:rPr>
-          <w:lang w:val="pt-PT"/>
-        </w:rPr>
-        <w:t xml:space="preserve">Descrever as </w:t>
-      </w:r>
-      <w:r>
-        <w:rPr>
-          <w:rStyle w:val="hps"/>
-          <w:lang w:val="pt-PT"/>
-        </w:rPr>
-        <w:t>visões de arquitetura</w:t>
-      </w:r>
-      <w:r>
-        <w:rPr>
-          <w:lang w:val="pt-PT"/>
-        </w:rPr>
-        <w:t xml:space="preserve"> </w:t>
-      </w:r>
-      <w:r>
-        <w:rPr>
-          <w:rStyle w:val="hps"/>
-          <w:lang w:val="pt-PT"/>
-        </w:rPr>
-        <w:t>que você vai usar</w:t>
-      </w:r>
-      <w:r>
-        <w:rPr>
-          <w:lang w:val="pt-PT"/>
-        </w:rPr>
-        <w:t xml:space="preserve"> </w:t>
-      </w:r>
-      <w:r>
-        <w:rPr>
-          <w:rStyle w:val="hps"/>
-          <w:lang w:val="pt-PT"/>
-        </w:rPr>
-        <w:t>para descrever a</w:t>
-      </w:r>
-      <w:r>
-        <w:rPr>
-          <w:lang w:val="pt-PT"/>
-        </w:rPr>
-        <w:t xml:space="preserve"> </w:t>
-      </w:r>
-      <w:r>
-        <w:rPr>
-          <w:rStyle w:val="hps"/>
-          <w:lang w:val="pt-PT"/>
-        </w:rPr>
-        <w:t>arquitetura de software</w:t>
-      </w:r>
-      <w:r>
-        <w:rPr>
-          <w:lang w:val="pt-PT"/>
-        </w:rPr>
-        <w:t xml:space="preserve">. </w:t>
-      </w:r>
-      <w:r>
-        <w:rPr>
-          <w:rStyle w:val="hps"/>
-          <w:lang w:val="pt-PT"/>
-        </w:rPr>
-        <w:t>Isto ilustra</w:t>
-      </w:r>
-      <w:r>
-        <w:rPr>
-          <w:lang w:val="pt-PT"/>
-        </w:rPr>
-        <w:t xml:space="preserve"> </w:t>
-      </w:r>
-      <w:r>
-        <w:rPr>
-          <w:rStyle w:val="hps"/>
-          <w:lang w:val="pt-PT"/>
-        </w:rPr>
-        <w:t>as diferentes perspectivas</w:t>
-      </w:r>
-      <w:r>
-        <w:rPr>
-          <w:lang w:val="pt-PT"/>
-        </w:rPr>
-        <w:t xml:space="preserve"> </w:t>
-      </w:r>
-      <w:r>
-        <w:rPr>
-          <w:rStyle w:val="hps"/>
-          <w:lang w:val="pt-PT"/>
-        </w:rPr>
-        <w:t>que você vai</w:t>
-      </w:r>
-      <w:r>
-        <w:rPr>
-          <w:lang w:val="pt-PT"/>
-        </w:rPr>
-        <w:t xml:space="preserve"> </w:t>
-      </w:r>
-      <w:r>
-        <w:rPr>
-          <w:rStyle w:val="hps"/>
-          <w:lang w:val="pt-PT"/>
-        </w:rPr>
-        <w:t>disponibilizar</w:t>
-      </w:r>
-      <w:r>
-        <w:rPr>
-          <w:lang w:val="pt-PT"/>
-        </w:rPr>
-        <w:t xml:space="preserve"> </w:t>
-      </w:r>
-      <w:r>
-        <w:rPr>
-          <w:rStyle w:val="hps"/>
-          <w:lang w:val="pt-PT"/>
-        </w:rPr>
-        <w:t>para analisar e</w:t>
-      </w:r>
-      <w:r>
-        <w:rPr>
-          <w:lang w:val="pt-PT"/>
-        </w:rPr>
-        <w:t xml:space="preserve"> </w:t>
-      </w:r>
-      <w:r>
-        <w:rPr>
-          <w:rStyle w:val="hps"/>
-          <w:lang w:val="pt-PT"/>
-        </w:rPr>
-        <w:t>documentar</w:t>
-      </w:r>
-      <w:r>
-        <w:rPr>
-          <w:lang w:val="pt-PT"/>
-        </w:rPr>
-        <w:t xml:space="preserve"> </w:t>
-      </w:r>
-      <w:r>
-        <w:rPr>
-          <w:rStyle w:val="hps"/>
-          <w:lang w:val="pt-PT"/>
-        </w:rPr>
-        <w:t>decisões de arquitetura</w:t>
-      </w:r>
-      <w:r>
-        <w:rPr>
-          <w:lang w:val="pt-PT"/>
-        </w:rPr>
-        <w:t>.]</w:t>
+        <w:pStyle w:val="Ttulo1"/>
+        <w:rPr>
+          <w:rFonts w:asciiTheme="majorHAnsi" w:hAnsiTheme="majorHAnsi"/>
+          <w:sz w:val="28"/>
+        </w:rPr>
+      </w:pPr>
+      <w:r>
+        <w:rPr>
+          <w:rFonts w:asciiTheme="majorHAnsi" w:hAnsiTheme="majorHAnsi"/>
+          <w:sz w:val="28"/>
+        </w:rPr>
+        <w:t>Visões Arquiteturais</w:t>
       </w:r>
     </w:p>
     <w:p>
       <w:pPr>
         <w:pStyle w:val="Ttulo2"/>
-      </w:pPr>
+        <w:rPr>
+          <w:rFonts w:asciiTheme="minorHAnsi" w:hAnsiTheme="minorHAnsi"/>
+          <w:sz w:val="24"/>
+        </w:rPr>
+      </w:pPr>
+      <w:r>
+        <w:rPr>
+          <w:rFonts w:asciiTheme="minorHAnsi" w:hAnsiTheme="minorHAnsi"/>
+          <w:sz w:val="24"/>
+        </w:rPr>
+        <w:t>Visualização</w:t>
+      </w:r>
     </w:p>
     <w:p>
       <w:pPr>
-        <w:pStyle w:val="Ttulo2"/>
-        <w:rPr>
-          <w:rFonts w:ascii="Times New Roman" w:hAnsi="Times New Roman"/>
-          <w:b w:val="0"/>
-          <w:lang w:val="en-US"/>
-        </w:rPr>
-      </w:pPr>
-      <w:r>
-        <w:rPr>
-          <w:rStyle w:val="hps"/>
-        </w:rPr>
-        <w:t>V</w:t>
-      </w:r>
-      <w:r>
-        <w:rPr>
-          <w:rStyle w:val="hps"/>
-          <w:lang w:val="pt-PT"/>
-        </w:rPr>
-        <w:t>isualizações</w:t>
-      </w:r>
-      <w:r>
-        <w:rPr>
-          <w:lang w:val="pt-PT"/>
-        </w:rPr>
-        <w:t xml:space="preserve"> </w:t>
-      </w:r>
-      <w:r>
-        <w:rPr>
-          <w:rStyle w:val="hps"/>
-          <w:lang w:val="pt-PT"/>
-        </w:rPr>
-        <w:t>recomendadas</w:t>
-      </w:r>
-      <w:r>
-        <w:rPr>
-          <w:lang w:val="pt-PT"/>
-        </w:rPr>
-        <w:t xml:space="preserve"> </w:t>
-      </w:r>
-      <w:r>
-        <w:rPr>
-          <w:lang w:val="pt-PT"/>
-        </w:rPr>
-        <w:br/>
-      </w:r>
-      <w:r>
-        <w:rPr>
-          <w:rStyle w:val="hps"/>
-          <w:lang w:val="pt-PT"/>
-        </w:rPr>
-        <w:t>•</w:t>
-      </w:r>
-      <w:r>
-        <w:rPr>
-          <w:lang w:val="pt-PT"/>
-        </w:rPr>
-        <w:t xml:space="preserve"> </w:t>
-      </w:r>
-      <w:r>
-        <w:rPr>
-          <w:rStyle w:val="hps"/>
-          <w:lang w:val="pt-PT"/>
-        </w:rPr>
-        <w:t>Lógica</w:t>
-      </w:r>
-      <w:r>
-        <w:rPr>
-          <w:rFonts w:ascii="Times New Roman" w:hAnsi="Times New Roman"/>
-          <w:b w:val="0"/>
-        </w:rPr>
-        <w:t xml:space="preserve">: Descreve a estrutura </w:t>
+        <w:rPr>
+          <w:rFonts w:asciiTheme="minorHAnsi" w:hAnsiTheme="minorHAnsi"/>
+        </w:rPr>
+      </w:pPr>
+      <w:r>
+        <w:rPr>
+          <w:rFonts w:asciiTheme="minorHAnsi" w:hAnsiTheme="minorHAnsi"/>
+        </w:rPr>
+        <w:t xml:space="preserve">É uma camada de Visualização em HTML, CSS e </w:t>
       </w:r>
       <w:proofErr w:type="spellStart"/>
-      <w:r>
-        <w:rPr>
-          <w:rFonts w:ascii="Times New Roman" w:hAnsi="Times New Roman"/>
-          <w:b w:val="0"/>
-        </w:rPr>
-        <w:t>eo</w:t>
+      <w:proofErr w:type="gramStart"/>
+      <w:r>
+        <w:rPr>
+          <w:rFonts w:asciiTheme="minorHAnsi" w:hAnsiTheme="minorHAnsi"/>
+        </w:rPr>
+        <w:t>JavaScirpt</w:t>
       </w:r>
       <w:proofErr w:type="spellEnd"/>
-      <w:r>
-        <w:rPr>
-          <w:rFonts w:ascii="Times New Roman" w:hAnsi="Times New Roman"/>
-          <w:b w:val="0"/>
-        </w:rPr>
-        <w:t xml:space="preserve"> comportamento de parcelas significativas da arquitetura do sistema. </w:t>
+      <w:proofErr w:type="gramEnd"/>
+      <w:r>
+        <w:rPr>
+          <w:rFonts w:asciiTheme="minorHAnsi" w:hAnsiTheme="minorHAnsi"/>
+        </w:rPr>
+        <w:t xml:space="preserve">, com bibliotecas </w:t>
       </w:r>
       <w:proofErr w:type="spellStart"/>
       <w:r>
         <w:rPr>
-          <w:rFonts w:ascii="Times New Roman" w:hAnsi="Times New Roman"/>
-          <w:b w:val="0"/>
-          <w:lang w:val="en-US"/>
-        </w:rPr>
-        <w:t>Isso</w:t>
+          <w:rFonts w:asciiTheme="minorHAnsi" w:hAnsiTheme="minorHAnsi"/>
+        </w:rPr>
+        <w:t>jQuery</w:t>
       </w:r>
       <w:proofErr w:type="spellEnd"/>
       <w:r>
         <w:rPr>
-          <w:rFonts w:ascii="Times New Roman" w:hAnsi="Times New Roman"/>
-          <w:b w:val="0"/>
-          <w:lang w:val="en-US"/>
-        </w:rPr>
-        <w:t xml:space="preserve"> </w:t>
+          <w:rFonts w:asciiTheme="minorHAnsi" w:hAnsiTheme="minorHAnsi"/>
+        </w:rPr>
+        <w:t xml:space="preserve"> e </w:t>
       </w:r>
       <w:proofErr w:type="spellStart"/>
       <w:r>
         <w:rPr>
-          <w:rFonts w:ascii="Times New Roman" w:hAnsi="Times New Roman"/>
-          <w:b w:val="0"/>
-          <w:lang w:val="en-US"/>
-        </w:rPr>
-        <w:t>pode</w:t>
+          <w:rFonts w:asciiTheme="minorHAnsi" w:hAnsiTheme="minorHAnsi"/>
+        </w:rPr>
+        <w:t>AngularJS</w:t>
       </w:r>
       <w:proofErr w:type="spellEnd"/>
       <w:r>
         <w:rPr>
-          <w:rFonts w:ascii="Times New Roman" w:hAnsi="Times New Roman"/>
-          <w:b w:val="0"/>
-          <w:lang w:val="en-US"/>
-        </w:rPr>
-        <w:t xml:space="preserve"> </w:t>
-      </w:r>
-      <w:proofErr w:type="spellStart"/>
-      <w:r>
-        <w:rPr>
-          <w:rFonts w:ascii="Times New Roman" w:hAnsi="Times New Roman"/>
-          <w:b w:val="0"/>
-          <w:lang w:val="en-US"/>
-        </w:rPr>
-        <w:t>incluir</w:t>
-      </w:r>
-      <w:proofErr w:type="spellEnd"/>
-      <w:r>
-        <w:rPr>
-          <w:rFonts w:ascii="Times New Roman" w:hAnsi="Times New Roman"/>
-          <w:b w:val="0"/>
-          <w:lang w:val="en-US"/>
-        </w:rPr>
-        <w:t xml:space="preserve"> a estrutura do pacote, as interfaces críticas, classes e subsistemas importantes, e as relações entre esses elementos. Ele também inclui visualizações física e lógica de dados persistentes, se a persistência será incorporado ao sistema. Este é um subconjunto documentada do cartão.</w:t>
-      </w:r>
-      <w:r>
-        <w:rPr>
-          <w:lang w:val="pt-PT"/>
-        </w:rPr>
-        <w:t xml:space="preserve"> </w:t>
-      </w:r>
-      <w:r>
-        <w:rPr>
-          <w:lang w:val="pt-PT"/>
-        </w:rPr>
-        <w:br/>
-      </w:r>
-      <w:r>
-        <w:rPr>
-          <w:rStyle w:val="hps"/>
-          <w:lang w:val="pt-PT"/>
-        </w:rPr>
-        <w:t>•</w:t>
-      </w:r>
-      <w:r>
-        <w:rPr>
-          <w:lang w:val="pt-PT"/>
-        </w:rPr>
-        <w:t xml:space="preserve"> </w:t>
-      </w:r>
-      <w:r>
-        <w:rPr>
-          <w:rStyle w:val="hps"/>
-          <w:lang w:val="pt-PT"/>
-        </w:rPr>
-        <w:t>Operacional</w:t>
-      </w:r>
-      <w:r>
-        <w:rPr>
-          <w:lang w:val="pt-PT"/>
-        </w:rPr>
-        <w:t xml:space="preserve">: </w:t>
-      </w:r>
-      <w:r>
-        <w:rPr>
-          <w:rFonts w:ascii="Times New Roman" w:hAnsi="Times New Roman"/>
-          <w:b w:val="0"/>
-          <w:lang w:val="en-US"/>
-        </w:rPr>
-        <w:t>Descreve os nós físicos do sistema e os processos, segmentos e componentes que são executados nos nós físicos. Este ponto de vista não é necessário se o sistema funciona em um único processo e linha.</w:t>
-      </w:r>
-      <w:r>
-        <w:rPr>
-          <w:lang w:val="pt-PT"/>
-        </w:rPr>
-        <w:t xml:space="preserve"> </w:t>
-      </w:r>
-      <w:r>
-        <w:rPr>
-          <w:lang w:val="pt-PT"/>
-        </w:rPr>
-        <w:br/>
-      </w:r>
-      <w:r>
-        <w:rPr>
-          <w:rStyle w:val="hps"/>
-          <w:lang w:val="pt-PT"/>
-        </w:rPr>
-        <w:t>•</w:t>
-      </w:r>
-      <w:r>
-        <w:rPr>
-          <w:lang w:val="pt-PT"/>
-        </w:rPr>
-        <w:t xml:space="preserve"> </w:t>
-      </w:r>
-      <w:r>
-        <w:rPr>
-          <w:rStyle w:val="hps"/>
-          <w:lang w:val="pt-PT"/>
-        </w:rPr>
-        <w:t>Caso de uso</w:t>
-      </w:r>
-      <w:r>
-        <w:rPr>
-          <w:lang w:val="pt-PT"/>
-        </w:rPr>
-        <w:t xml:space="preserve">: </w:t>
-      </w:r>
-      <w:r>
-        <w:rPr>
-          <w:rFonts w:ascii="Times New Roman" w:hAnsi="Times New Roman"/>
-          <w:b w:val="0"/>
-          <w:lang w:val="en-US"/>
-        </w:rPr>
-        <w:t>Uma lista ou diagrama de casos de uso que contêm arquitetonicamente requisitos significativos.</w:t>
+          <w:rFonts w:asciiTheme="minorHAnsi" w:hAnsiTheme="minorHAnsi"/>
+        </w:rPr>
+        <w:t>, que irá se relacionar com a Aplicação, através de JSON.</w:t>
       </w:r>
     </w:p>
     <w:p>
       <w:pPr>
+        <w:rPr>
+          <w:rFonts w:asciiTheme="minorHAnsi" w:hAnsiTheme="minorHAnsi"/>
+        </w:rPr>
+      </w:pPr>
+      <w:r>
+        <w:rPr>
+          <w:rFonts w:asciiTheme="minorHAnsi" w:hAnsiTheme="minorHAnsi"/>
+        </w:rPr>
+        <w:t xml:space="preserve">Devido </w:t>
+      </w:r>
+      <w:proofErr w:type="gramStart"/>
+      <w:r>
+        <w:rPr>
+          <w:rFonts w:asciiTheme="minorHAnsi" w:hAnsiTheme="minorHAnsi"/>
+        </w:rPr>
+        <w:t>a</w:t>
+      </w:r>
+      <w:proofErr w:type="gramEnd"/>
+      <w:r>
+        <w:rPr>
+          <w:rFonts w:asciiTheme="minorHAnsi" w:hAnsiTheme="minorHAnsi"/>
+        </w:rPr>
+        <w:t xml:space="preserve"> separação da camada de Visualização com a Aplicação, pode ser criada outras camada, como </w:t>
+      </w:r>
+      <w:r>
+        <w:rPr>
+          <w:rFonts w:asciiTheme="minorHAnsi" w:hAnsiTheme="minorHAnsi"/>
+        </w:rPr>
+        <w:t>por exemplo,</w:t>
+      </w:r>
+      <w:r>
+        <w:rPr>
+          <w:rFonts w:asciiTheme="minorHAnsi" w:hAnsiTheme="minorHAnsi"/>
+        </w:rPr>
+        <w:t xml:space="preserve"> em </w:t>
+      </w:r>
+      <w:proofErr w:type="spellStart"/>
+      <w:r>
+        <w:rPr>
+          <w:rFonts w:asciiTheme="minorHAnsi" w:hAnsiTheme="minorHAnsi"/>
+        </w:rPr>
+        <w:t>Android</w:t>
+      </w:r>
+      <w:proofErr w:type="spellEnd"/>
+      <w:r>
+        <w:rPr>
+          <w:rFonts w:asciiTheme="minorHAnsi" w:hAnsiTheme="minorHAnsi"/>
+        </w:rPr>
+        <w:t>, Objetive-C, .NET, C#/C++, entre quaisquer outras que consumam JSON.</w:t>
+      </w:r>
+    </w:p>
+    <w:p>
+      <w:pPr>
         <w:pStyle w:val="Ttulo2"/>
-      </w:pPr>
+        <w:rPr>
+          <w:rFonts w:asciiTheme="minorHAnsi" w:hAnsiTheme="minorHAnsi"/>
+          <w:sz w:val="24"/>
+        </w:rPr>
+      </w:pPr>
+      <w:r>
+        <w:rPr>
+          <w:rFonts w:asciiTheme="minorHAnsi" w:hAnsiTheme="minorHAnsi"/>
+          <w:sz w:val="24"/>
+        </w:rPr>
+        <w:t>Aplicação</w:t>
+      </w:r>
+      <w:r>
+        <w:rPr>
+          <w:rFonts w:asciiTheme="minorHAnsi" w:hAnsiTheme="minorHAnsi"/>
+          <w:sz w:val="24"/>
+        </w:rPr>
+        <w:t xml:space="preserve"> </w:t>
+      </w:r>
     </w:p>
-    <w:p/>
-    <w:p/>
-    <w:p/>
-    <w:p/>
-    <w:p/>
-    <w:p/>
-    <w:p/>
-    <w:p/>
-    <w:p/>
-    <w:p/>
     <w:p>
       <w:pPr>
+        <w:rPr>
+          <w:rFonts w:asciiTheme="minorHAnsi" w:hAnsiTheme="minorHAnsi"/>
+        </w:rPr>
+      </w:pPr>
+      <w:r>
+        <w:rPr>
+          <w:rFonts w:asciiTheme="minorHAnsi" w:hAnsiTheme="minorHAnsi"/>
+        </w:rPr>
+        <w:t>Responsável pelo recebimento dos dados vindos da Visualização (Layout), tratando de acordo com a necessidade, para ser inseridos, alterados ou removidos do Banco de Dados. E também pela captura dos dados armazenados no Banco de Dados e tratado para enviar para a camada de Visualização.</w:t>
+      </w:r>
+    </w:p>
+    <w:p>
+      <w:pPr>
+        <w:pStyle w:val="Ttulo2"/>
+        <w:rPr>
+          <w:rFonts w:asciiTheme="minorHAnsi" w:hAnsiTheme="minorHAnsi"/>
+          <w:sz w:val="24"/>
+        </w:rPr>
+      </w:pPr>
+      <w:r>
+        <w:rPr>
+          <w:rFonts w:asciiTheme="minorHAnsi" w:hAnsiTheme="minorHAnsi"/>
+          <w:sz w:val="24"/>
+        </w:rPr>
+        <w:t>Banco de Dados</w:t>
+      </w:r>
+    </w:p>
+    <w:p>
+      <w:pPr>
+        <w:rPr>
+          <w:rFonts w:asciiTheme="minorHAnsi" w:hAnsiTheme="minorHAnsi"/>
+        </w:rPr>
+      </w:pPr>
+      <w:r>
+        <w:rPr>
+          <w:rFonts w:asciiTheme="minorHAnsi" w:hAnsiTheme="minorHAnsi"/>
+        </w:rPr>
+        <w:t>Irá armazenar os dados de todo o sistema, dados esses que são tanto inerente ao sistema, quanto aos dados adicionados pelos usuários (clientes) do sistema.</w:t>
+      </w:r>
+    </w:p>
+    <w:p>
+      <w:pPr>
+        <w:rPr>
+          <w:rFonts w:asciiTheme="minorHAnsi" w:hAnsiTheme="minorHAnsi"/>
+        </w:rPr>
+      </w:pPr>
+    </w:p>
+    <w:p>
+      <w:pPr>
+        <w:rPr>
+          <w:rFonts w:asciiTheme="minorHAnsi" w:hAnsiTheme="minorHAnsi"/>
+        </w:rPr>
+      </w:pPr>
+    </w:p>
+    <w:p>
+      <w:pPr>
+        <w:rPr>
+          <w:rFonts w:asciiTheme="minorHAnsi" w:hAnsiTheme="minorHAnsi"/>
+        </w:rPr>
+      </w:pPr>
+    </w:p>
+    <w:p>
+      <w:pPr>
+        <w:rPr>
+          <w:rFonts w:asciiTheme="minorHAnsi" w:hAnsiTheme="minorHAnsi"/>
+        </w:rPr>
+      </w:pPr>
+    </w:p>
+    <w:p>
+      <w:pPr>
+        <w:rPr>
+          <w:rFonts w:asciiTheme="minorHAnsi" w:hAnsiTheme="minorHAnsi"/>
+        </w:rPr>
+      </w:pPr>
+    </w:p>
+    <w:p>
+      <w:pPr>
+        <w:rPr>
+          <w:rFonts w:asciiTheme="minorHAnsi" w:hAnsiTheme="minorHAnsi"/>
+        </w:rPr>
+      </w:pPr>
+    </w:p>
+    <w:p>
+      <w:pPr>
+        <w:rPr>
+          <w:rFonts w:asciiTheme="minorHAnsi" w:hAnsiTheme="minorHAnsi"/>
+        </w:rPr>
+      </w:pPr>
+    </w:p>
+    <w:p>
+      <w:pPr>
+        <w:rPr>
+          <w:rFonts w:asciiTheme="minorHAnsi" w:hAnsiTheme="minorHAnsi"/>
+        </w:rPr>
+      </w:pPr>
+    </w:p>
+    <w:p>
+      <w:pPr>
         <w:tabs>
           <w:tab w:val="left" w:pos="5734"/>
         </w:tabs>
-      </w:pPr>
-      <w:r>
+        <w:rPr>
+          <w:rFonts w:asciiTheme="minorHAnsi" w:hAnsiTheme="minorHAnsi"/>
+        </w:rPr>
+      </w:pPr>
+      <w:r>
+        <w:rPr>
+          <w:rFonts w:asciiTheme="minorHAnsi" w:hAnsiTheme="minorHAnsi"/>
+        </w:rPr>
         <w:tab/>
       </w:r>
     </w:p>
     <w:sectPr>
-      <w:headerReference w:type="default" r:id="rId7"/>
-      <w:footerReference w:type="default" r:id="rId8"/>
+      <w:headerReference w:type="default" r:id="rId8"/>
+      <w:footerReference w:type="default" r:id="rId9"/>
       <w:pgSz w:w="12240" w:h="15840" w:code="1"/>
       <w:pgMar w:top="1440" w:right="1440" w:bottom="1440" w:left="1440" w:header="720" w:footer="720" w:gutter="0"/>
       <w:cols w:space="720"/>
@@ -2281,7 +1213,7 @@
 </file>
 
 <file path=word/endnotes.xml><?xml version="1.0" encoding="utf-8"?>
-<w:endnotes xmlns:ve="http://schemas.openxmlformats.org/markup-compatibility/2006" xmlns:o="urn:schemas-microsoft-com:office:office" xmlns:r="http://schemas.openxmlformats.org/officeDocument/2006/relationships" xmlns:m="http://schemas.openxmlformats.org/officeDocument/2006/math" xmlns:v="urn:schemas-microsoft-com:vml" xmlns:wp="http://schemas.openxmlformats.org/drawingml/2006/wordprocessingDrawing" xmlns:w10="urn:schemas-microsoft-com:office:word" xmlns:w="http://schemas.openxmlformats.org/wordprocessingml/2006/main" xmlns:wne="http://schemas.microsoft.com/office/word/2006/wordml">
+<w:endnotes xmlns:wpc="http://schemas.microsoft.com/office/word/2010/wordprocessingCanvas" xmlns:mc="http://schemas.openxmlformats.org/markup-compatibility/2006" xmlns:o="urn:schemas-microsoft-com:office:office" xmlns:r="http://schemas.openxmlformats.org/officeDocument/2006/relationships" xmlns:m="http://schemas.openxmlformats.org/officeDocument/2006/math" xmlns:v="urn:schemas-microsoft-com:vml" xmlns:wp14="http://schemas.microsoft.com/office/word/2010/wordprocessingDrawing" xmlns:wp="http://schemas.openxmlformats.org/drawingml/2006/wordprocessingDrawing" xmlns:w10="urn:schemas-microsoft-com:office:word" xmlns:w="http://schemas.openxmlformats.org/wordprocessingml/2006/main" xmlns:w14="http://schemas.microsoft.com/office/word/2010/wordml" xmlns:wpg="http://schemas.microsoft.com/office/word/2010/wordprocessingGroup" xmlns:wpi="http://schemas.microsoft.com/office/word/2010/wordprocessingInk" xmlns:wne="http://schemas.microsoft.com/office/word/2006/wordml" xmlns:wps="http://schemas.microsoft.com/office/word/2010/wordprocessingShape" mc:Ignorable="w14 wp14">
   <w:endnote w:type="separator" w:id="-1">
     <w:p>
       <w:r>
@@ -2300,7 +1232,7 @@
 </file>
 
 <file path=word/footer1.xml><?xml version="1.0" encoding="utf-8"?>
-<w:ftr xmlns:ve="http://schemas.openxmlformats.org/markup-compatibility/2006" xmlns:o="urn:schemas-microsoft-com:office:office" xmlns:r="http://schemas.openxmlformats.org/officeDocument/2006/relationships" xmlns:m="http://schemas.openxmlformats.org/officeDocument/2006/math" xmlns:v="urn:schemas-microsoft-com:vml" xmlns:wp="http://schemas.openxmlformats.org/drawingml/2006/wordprocessingDrawing" xmlns:w10="urn:schemas-microsoft-com:office:word" xmlns:w="http://schemas.openxmlformats.org/wordprocessingml/2006/main" xmlns:wne="http://schemas.microsoft.com/office/word/2006/wordml">
+<w:ftr xmlns:wpc="http://schemas.microsoft.com/office/word/2010/wordprocessingCanvas" xmlns:mc="http://schemas.openxmlformats.org/markup-compatibility/2006" xmlns:o="urn:schemas-microsoft-com:office:office" xmlns:r="http://schemas.openxmlformats.org/officeDocument/2006/relationships" xmlns:m="http://schemas.openxmlformats.org/officeDocument/2006/math" xmlns:v="urn:schemas-microsoft-com:vml" xmlns:wp14="http://schemas.microsoft.com/office/word/2010/wordprocessingDrawing" xmlns:wp="http://schemas.openxmlformats.org/drawingml/2006/wordprocessingDrawing" xmlns:w10="urn:schemas-microsoft-com:office:word" xmlns:w="http://schemas.openxmlformats.org/wordprocessingml/2006/main" xmlns:w14="http://schemas.microsoft.com/office/word/2010/wordml" xmlns:wpg="http://schemas.microsoft.com/office/word/2010/wordprocessingGroup" xmlns:wpi="http://schemas.microsoft.com/office/word/2010/wordprocessingInk" xmlns:wne="http://schemas.microsoft.com/office/word/2006/wordml" xmlns:wps="http://schemas.microsoft.com/office/word/2010/wordprocessingShape" mc:Ignorable="w14 wp14">
   <w:tbl>
     <w:tblPr>
       <w:tblW w:w="0" w:type="auto"/>
@@ -2313,7 +1245,7 @@
         <w:insideV w:val="single" w:sz="6" w:space="0" w:color="auto"/>
       </w:tblBorders>
       <w:tblLayout w:type="fixed"/>
-      <w:tblLook w:val="0000"/>
+      <w:tblLook w:val="0000" w:firstRow="0" w:lastRow="0" w:firstColumn="0" w:lastColumn="0" w:noHBand="0" w:noVBand="0"/>
     </w:tblPr>
     <w:tblGrid>
       <w:gridCol w:w="3162"/>
@@ -2451,7 +1383,7 @@
               <w:rStyle w:val="Nmerodepgina"/>
               <w:noProof/>
             </w:rPr>
-            <w:t>1</w:t>
+            <w:t>2</w:t>
           </w:r>
           <w:r>
             <w:rPr>
@@ -2472,7 +1404,7 @@
 </file>
 
 <file path=word/footnotes.xml><?xml version="1.0" encoding="utf-8"?>
-<w:footnotes xmlns:ve="http://schemas.openxmlformats.org/markup-compatibility/2006" xmlns:o="urn:schemas-microsoft-com:office:office" xmlns:r="http://schemas.openxmlformats.org/officeDocument/2006/relationships" xmlns:m="http://schemas.openxmlformats.org/officeDocument/2006/math" xmlns:v="urn:schemas-microsoft-com:vml" xmlns:wp="http://schemas.openxmlformats.org/drawingml/2006/wordprocessingDrawing" xmlns:w10="urn:schemas-microsoft-com:office:word" xmlns:w="http://schemas.openxmlformats.org/wordprocessingml/2006/main" xmlns:wne="http://schemas.microsoft.com/office/word/2006/wordml">
+<w:footnotes xmlns:wpc="http://schemas.microsoft.com/office/word/2010/wordprocessingCanvas" xmlns:mc="http://schemas.openxmlformats.org/markup-compatibility/2006" xmlns:o="urn:schemas-microsoft-com:office:office" xmlns:r="http://schemas.openxmlformats.org/officeDocument/2006/relationships" xmlns:m="http://schemas.openxmlformats.org/officeDocument/2006/math" xmlns:v="urn:schemas-microsoft-com:vml" xmlns:wp14="http://schemas.microsoft.com/office/word/2010/wordprocessingDrawing" xmlns:wp="http://schemas.openxmlformats.org/drawingml/2006/wordprocessingDrawing" xmlns:w10="urn:schemas-microsoft-com:office:word" xmlns:w="http://schemas.openxmlformats.org/wordprocessingml/2006/main" xmlns:w14="http://schemas.microsoft.com/office/word/2010/wordml" xmlns:wpg="http://schemas.microsoft.com/office/word/2010/wordprocessingGroup" xmlns:wpi="http://schemas.microsoft.com/office/word/2010/wordprocessingInk" xmlns:wne="http://schemas.microsoft.com/office/word/2006/wordml" xmlns:wps="http://schemas.microsoft.com/office/word/2010/wordprocessingShape" mc:Ignorable="w14 wp14">
   <w:footnote w:type="separator" w:id="-1">
     <w:p>
       <w:r>
@@ -2491,7 +1423,7 @@
 </file>
 
 <file path=word/header1.xml><?xml version="1.0" encoding="utf-8"?>
-<w:hdr xmlns:ve="http://schemas.openxmlformats.org/markup-compatibility/2006" xmlns:o="urn:schemas-microsoft-com:office:office" xmlns:r="http://schemas.openxmlformats.org/officeDocument/2006/relationships" xmlns:m="http://schemas.openxmlformats.org/officeDocument/2006/math" xmlns:v="urn:schemas-microsoft-com:vml" xmlns:wp="http://schemas.openxmlformats.org/drawingml/2006/wordprocessingDrawing" xmlns:w10="urn:schemas-microsoft-com:office:word" xmlns:w="http://schemas.openxmlformats.org/wordprocessingml/2006/main" xmlns:wne="http://schemas.microsoft.com/office/word/2006/wordml">
+<w:hdr xmlns:wpc="http://schemas.microsoft.com/office/word/2010/wordprocessingCanvas" xmlns:mc="http://schemas.openxmlformats.org/markup-compatibility/2006" xmlns:o="urn:schemas-microsoft-com:office:office" xmlns:r="http://schemas.openxmlformats.org/officeDocument/2006/relationships" xmlns:m="http://schemas.openxmlformats.org/officeDocument/2006/math" xmlns:v="urn:schemas-microsoft-com:vml" xmlns:wp14="http://schemas.microsoft.com/office/word/2010/wordprocessingDrawing" xmlns:wp="http://schemas.openxmlformats.org/drawingml/2006/wordprocessingDrawing" xmlns:w10="urn:schemas-microsoft-com:office:word" xmlns:w="http://schemas.openxmlformats.org/wordprocessingml/2006/main" xmlns:w14="http://schemas.microsoft.com/office/word/2010/wordml" xmlns:wpg="http://schemas.microsoft.com/office/word/2010/wordprocessingGroup" xmlns:wpi="http://schemas.microsoft.com/office/word/2010/wordprocessingInk" xmlns:wne="http://schemas.microsoft.com/office/word/2006/wordml" xmlns:wps="http://schemas.microsoft.com/office/word/2010/wordprocessingShape" mc:Ignorable="w14 wp14">
   <w:tbl>
     <w:tblPr>
       <w:tblW w:w="0" w:type="auto"/>
@@ -2504,7 +1436,7 @@
         <w:insideV w:val="single" w:sz="6" w:space="0" w:color="auto"/>
       </w:tblBorders>
       <w:tblLayout w:type="fixed"/>
-      <w:tblLook w:val="0000"/>
+      <w:tblLook w:val="0000" w:firstRow="0" w:lastRow="0" w:firstColumn="0" w:lastColumn="0" w:noHBand="0" w:noVBand="0"/>
     </w:tblPr>
     <w:tblGrid>
       <w:gridCol w:w="6379"/>
@@ -2596,7 +1528,7 @@
 </file>
 
 <file path=word/numbering.xml><?xml version="1.0" encoding="utf-8"?>
-<w:numbering xmlns:ve="http://schemas.openxmlformats.org/markup-compatibility/2006" xmlns:o="urn:schemas-microsoft-com:office:office" xmlns:r="http://schemas.openxmlformats.org/officeDocument/2006/relationships" xmlns:m="http://schemas.openxmlformats.org/officeDocument/2006/math" xmlns:v="urn:schemas-microsoft-com:vml" xmlns:wp="http://schemas.openxmlformats.org/drawingml/2006/wordprocessingDrawing" xmlns:w10="urn:schemas-microsoft-com:office:word" xmlns:w="http://schemas.openxmlformats.org/wordprocessingml/2006/main" xmlns:wne="http://schemas.microsoft.com/office/word/2006/wordml">
+<w:numbering xmlns:wpc="http://schemas.microsoft.com/office/word/2010/wordprocessingCanvas" xmlns:mc="http://schemas.openxmlformats.org/markup-compatibility/2006" xmlns:o="urn:schemas-microsoft-com:office:office" xmlns:r="http://schemas.openxmlformats.org/officeDocument/2006/relationships" xmlns:m="http://schemas.openxmlformats.org/officeDocument/2006/math" xmlns:v="urn:schemas-microsoft-com:vml" xmlns:wp14="http://schemas.microsoft.com/office/word/2010/wordprocessingDrawing" xmlns:wp="http://schemas.openxmlformats.org/drawingml/2006/wordprocessingDrawing" xmlns:w10="urn:schemas-microsoft-com:office:word" xmlns:w="http://schemas.openxmlformats.org/wordprocessingml/2006/main" xmlns:w14="http://schemas.microsoft.com/office/word/2010/wordml" xmlns:wpg="http://schemas.microsoft.com/office/word/2010/wordprocessingGroup" xmlns:wpi="http://schemas.microsoft.com/office/word/2010/wordprocessingInk" xmlns:wne="http://schemas.microsoft.com/office/word/2006/wordml" xmlns:wps="http://schemas.microsoft.com/office/word/2010/wordprocessingShape" mc:Ignorable="w14 wp14">
   <w:numPicBullet w:numPicBulletId="0">
     <w:pict>
       <v:shapetype id="_x0000_t75" coordsize="21600,21600" o:spt="75" o:preferrelative="t" path="m@4@5l@4@11@9@11@9@5xe" filled="f" stroked="f">
@@ -2618,14 +1550,14 @@
         <v:path o:extrusionok="f" gradientshapeok="t" o:connecttype="rect"/>
         <o:lock v:ext="edit" aspectratio="t"/>
       </v:shapetype>
-      <v:shape id="_x0000_i1048" type="#_x0000_t75" style="width:29.7pt;height:27.75pt" o:bullet="t">
+      <v:shape id="_x0000_i1100" type="#_x0000_t75" style="width:29.7pt;height:27.75pt" o:bullet="t">
         <v:imagedata r:id="rId1" o:title="clip_image001"/>
       </v:shape>
     </w:pict>
   </w:numPicBullet>
   <w:numPicBullet w:numPicBulletId="1">
     <w:pict>
-      <v:shape id="_x0000_i1049" type="#_x0000_t75" style="width:30.4pt;height:29.7pt" o:bullet="t">
+      <v:shape id="_x0000_i1101" type="#_x0000_t75" style="width:30.4pt;height:29.7pt" o:bullet="t">
         <v:imagedata r:id="rId2" o:title="clip_image002"/>
       </v:shape>
     </w:pict>
@@ -3350,6 +2282,119 @@
     </w:lvl>
   </w:abstractNum>
   <w:abstractNum w:abstractNumId="6">
+    <w:nsid w:val="1D0B686B"/>
+    <w:multiLevelType w:val="hybridMultilevel"/>
+    <w:tmpl w:val="23B8BCBA"/>
+    <w:lvl w:ilvl="0" w:tplc="04160001">
+      <w:start w:val="1"/>
+      <w:numFmt w:val="bullet"/>
+      <w:lvlText w:val=""/>
+      <w:lvlJc w:val="left"/>
+      <w:pPr>
+        <w:ind w:left="720" w:hanging="360"/>
+      </w:pPr>
+      <w:rPr>
+        <w:rFonts w:ascii="Symbol" w:hAnsi="Symbol" w:hint="default"/>
+      </w:rPr>
+    </w:lvl>
+    <w:lvl w:ilvl="1" w:tplc="04160003" w:tentative="1">
+      <w:start w:val="1"/>
+      <w:numFmt w:val="bullet"/>
+      <w:lvlText w:val="o"/>
+      <w:lvlJc w:val="left"/>
+      <w:pPr>
+        <w:ind w:left="1440" w:hanging="360"/>
+      </w:pPr>
+      <w:rPr>
+        <w:rFonts w:ascii="Courier New" w:hAnsi="Courier New" w:cs="Courier New" w:hint="default"/>
+      </w:rPr>
+    </w:lvl>
+    <w:lvl w:ilvl="2" w:tplc="04160005" w:tentative="1">
+      <w:start w:val="1"/>
+      <w:numFmt w:val="bullet"/>
+      <w:lvlText w:val=""/>
+      <w:lvlJc w:val="left"/>
+      <w:pPr>
+        <w:ind w:left="2160" w:hanging="360"/>
+      </w:pPr>
+      <w:rPr>
+        <w:rFonts w:ascii="Wingdings" w:hAnsi="Wingdings" w:hint="default"/>
+      </w:rPr>
+    </w:lvl>
+    <w:lvl w:ilvl="3" w:tplc="04160001" w:tentative="1">
+      <w:start w:val="1"/>
+      <w:numFmt w:val="bullet"/>
+      <w:lvlText w:val=""/>
+      <w:lvlJc w:val="left"/>
+      <w:pPr>
+        <w:ind w:left="2880" w:hanging="360"/>
+      </w:pPr>
+      <w:rPr>
+        <w:rFonts w:ascii="Symbol" w:hAnsi="Symbol" w:hint="default"/>
+      </w:rPr>
+    </w:lvl>
+    <w:lvl w:ilvl="4" w:tplc="04160003" w:tentative="1">
+      <w:start w:val="1"/>
+      <w:numFmt w:val="bullet"/>
+      <w:lvlText w:val="o"/>
+      <w:lvlJc w:val="left"/>
+      <w:pPr>
+        <w:ind w:left="3600" w:hanging="360"/>
+      </w:pPr>
+      <w:rPr>
+        <w:rFonts w:ascii="Courier New" w:hAnsi="Courier New" w:cs="Courier New" w:hint="default"/>
+      </w:rPr>
+    </w:lvl>
+    <w:lvl w:ilvl="5" w:tplc="04160005" w:tentative="1">
+      <w:start w:val="1"/>
+      <w:numFmt w:val="bullet"/>
+      <w:lvlText w:val=""/>
+      <w:lvlJc w:val="left"/>
+      <w:pPr>
+        <w:ind w:left="4320" w:hanging="360"/>
+      </w:pPr>
+      <w:rPr>
+        <w:rFonts w:ascii="Wingdings" w:hAnsi="Wingdings" w:hint="default"/>
+      </w:rPr>
+    </w:lvl>
+    <w:lvl w:ilvl="6" w:tplc="04160001" w:tentative="1">
+      <w:start w:val="1"/>
+      <w:numFmt w:val="bullet"/>
+      <w:lvlText w:val=""/>
+      <w:lvlJc w:val="left"/>
+      <w:pPr>
+        <w:ind w:left="5040" w:hanging="360"/>
+      </w:pPr>
+      <w:rPr>
+        <w:rFonts w:ascii="Symbol" w:hAnsi="Symbol" w:hint="default"/>
+      </w:rPr>
+    </w:lvl>
+    <w:lvl w:ilvl="7" w:tplc="04160003" w:tentative="1">
+      <w:start w:val="1"/>
+      <w:numFmt w:val="bullet"/>
+      <w:lvlText w:val="o"/>
+      <w:lvlJc w:val="left"/>
+      <w:pPr>
+        <w:ind w:left="5760" w:hanging="360"/>
+      </w:pPr>
+      <w:rPr>
+        <w:rFonts w:ascii="Courier New" w:hAnsi="Courier New" w:cs="Courier New" w:hint="default"/>
+      </w:rPr>
+    </w:lvl>
+    <w:lvl w:ilvl="8" w:tplc="04160005" w:tentative="1">
+      <w:start w:val="1"/>
+      <w:numFmt w:val="bullet"/>
+      <w:lvlText w:val=""/>
+      <w:lvlJc w:val="left"/>
+      <w:pPr>
+        <w:ind w:left="6480" w:hanging="360"/>
+      </w:pPr>
+      <w:rPr>
+        <w:rFonts w:ascii="Wingdings" w:hAnsi="Wingdings" w:hint="default"/>
+      </w:rPr>
+    </w:lvl>
+  </w:abstractNum>
+  <w:abstractNum w:abstractNumId="7">
     <w:nsid w:val="22BE0B64"/>
     <w:multiLevelType w:val="singleLevel"/>
     <w:tmpl w:val="77A0C01E"/>
@@ -3369,7 +2414,7 @@
       </w:rPr>
     </w:lvl>
   </w:abstractNum>
-  <w:abstractNum w:abstractNumId="7">
+  <w:abstractNum w:abstractNumId="8">
     <w:nsid w:val="29EF7447"/>
     <w:multiLevelType w:val="multilevel"/>
     <w:tmpl w:val="2E3C2874"/>
@@ -3518,7 +2563,7 @@
       </w:rPr>
     </w:lvl>
   </w:abstractNum>
-  <w:abstractNum w:abstractNumId="8">
+  <w:abstractNum w:abstractNumId="9">
     <w:nsid w:val="37393DC0"/>
     <w:multiLevelType w:val="hybridMultilevel"/>
     <w:tmpl w:val="7A78BA46"/>
@@ -3658,7 +2703,7 @@
       </w:rPr>
     </w:lvl>
   </w:abstractNum>
-  <w:abstractNum w:abstractNumId="9">
+  <w:abstractNum w:abstractNumId="10">
     <w:nsid w:val="3F6D6EB3"/>
     <w:multiLevelType w:val="multilevel"/>
     <w:tmpl w:val="FFFFFFFF"/>
@@ -3726,7 +2771,7 @@
       <w:lvlJc w:val="left"/>
     </w:lvl>
   </w:abstractNum>
-  <w:abstractNum w:abstractNumId="10">
+  <w:abstractNum w:abstractNumId="11">
     <w:nsid w:val="41395FB6"/>
     <w:multiLevelType w:val="hybridMultilevel"/>
     <w:tmpl w:val="4ABC85C4"/>
@@ -3866,7 +2911,7 @@
       </w:rPr>
     </w:lvl>
   </w:abstractNum>
-  <w:abstractNum w:abstractNumId="11">
+  <w:abstractNum w:abstractNumId="12">
     <w:nsid w:val="5DEF61DC"/>
     <w:multiLevelType w:val="multilevel"/>
     <w:tmpl w:val="FFFFFFFF"/>
@@ -3934,7 +2979,7 @@
       <w:lvlJc w:val="left"/>
     </w:lvl>
   </w:abstractNum>
-  <w:abstractNum w:abstractNumId="12">
+  <w:abstractNum w:abstractNumId="13">
     <w:nsid w:val="65704325"/>
     <w:multiLevelType w:val="hybridMultilevel"/>
     <w:tmpl w:val="32B0D5EE"/>
@@ -4074,7 +3119,7 @@
       </w:rPr>
     </w:lvl>
   </w:abstractNum>
-  <w:abstractNum w:abstractNumId="13">
+  <w:abstractNum w:abstractNumId="14">
     <w:nsid w:val="701A771C"/>
     <w:multiLevelType w:val="multilevel"/>
     <w:tmpl w:val="11D8D30C"/>
@@ -4147,7 +3192,7 @@
       <w:lvlJc w:val="left"/>
     </w:lvl>
   </w:abstractNum>
-  <w:abstractNum w:abstractNumId="14">
+  <w:abstractNum w:abstractNumId="15">
     <w:nsid w:val="73474DEB"/>
     <w:multiLevelType w:val="hybridMultilevel"/>
     <w:tmpl w:val="F410D3B4"/>
@@ -4294,10 +3339,10 @@
     <w:abstractNumId w:val="5"/>
   </w:num>
   <w:num w:numId="3">
-    <w:abstractNumId w:val="14"/>
+    <w:abstractNumId w:val="15"/>
   </w:num>
   <w:num w:numId="4">
-    <w:abstractNumId w:val="12"/>
+    <w:abstractNumId w:val="13"/>
   </w:num>
   <w:num w:numId="5">
     <w:abstractNumId w:val="0"/>
@@ -4333,7 +3378,7 @@
     <w:abstractNumId w:val="0"/>
   </w:num>
   <w:num w:numId="16">
-    <w:abstractNumId w:val="6"/>
+    <w:abstractNumId w:val="7"/>
   </w:num>
   <w:num w:numId="17">
     <w:abstractNumId w:val="4"/>
@@ -4342,7 +3387,7 @@
     <w:abstractNumId w:val="1"/>
   </w:num>
   <w:num w:numId="19">
-    <w:abstractNumId w:val="10"/>
+    <w:abstractNumId w:val="11"/>
   </w:num>
   <w:num w:numId="20">
     <w:abstractNumId w:val="0"/>
@@ -4357,10 +3402,10 @@
     <w:abstractNumId w:val="0"/>
   </w:num>
   <w:num w:numId="24">
-    <w:abstractNumId w:val="8"/>
+    <w:abstractNumId w:val="9"/>
   </w:num>
   <w:num w:numId="25">
-    <w:abstractNumId w:val="7"/>
+    <w:abstractNumId w:val="8"/>
   </w:num>
   <w:num w:numId="26">
     <w:abstractNumId w:val="2"/>
@@ -4369,19 +3414,22 @@
     <w:abstractNumId w:val="3"/>
   </w:num>
   <w:num w:numId="28">
-    <w:abstractNumId w:val="11"/>
+    <w:abstractNumId w:val="12"/>
   </w:num>
   <w:num w:numId="29">
-    <w:abstractNumId w:val="9"/>
+    <w:abstractNumId w:val="10"/>
   </w:num>
   <w:num w:numId="30">
-    <w:abstractNumId w:val="13"/>
+    <w:abstractNumId w:val="14"/>
+  </w:num>
+  <w:num w:numId="31">
+    <w:abstractNumId w:val="6"/>
   </w:num>
 </w:numbering>
 </file>
 
 <file path=word/styles.xml><?xml version="1.0" encoding="utf-8"?>
-<w:styles xmlns:r="http://schemas.openxmlformats.org/officeDocument/2006/relationships" xmlns:w="http://schemas.openxmlformats.org/wordprocessingml/2006/main">
+<w:styles xmlns:mc="http://schemas.openxmlformats.org/markup-compatibility/2006" xmlns:r="http://schemas.openxmlformats.org/officeDocument/2006/relationships" xmlns:w="http://schemas.openxmlformats.org/wordprocessingml/2006/main" xmlns:w14="http://schemas.microsoft.com/office/word/2010/wordml" mc:Ignorable="w14">
   <w:docDefaults>
     <w:rPrDefault>
       <w:rPr>
@@ -4721,7 +3769,6 @@
     <w:uiPriority w:val="99"/>
     <w:semiHidden/>
     <w:unhideWhenUsed/>
-    <w:qFormat/>
     <w:tblPr>
       <w:tblInd w:w="0" w:type="dxa"/>
       <w:tblCellMar>
@@ -5241,6 +4288,17 @@
     <w:name w:val="hps"/>
     <w:basedOn w:val="Fontepargpadro"/>
     <w:rsid w:val="004C6B24"/>
+  </w:style>
+  <w:style w:type="paragraph" w:styleId="PargrafodaLista">
+    <w:name w:val="List Paragraph"/>
+    <w:basedOn w:val="Normal"/>
+    <w:uiPriority w:val="34"/>
+    <w:qFormat/>
+    <w:rsid w:val="003051FB"/>
+    <w:pPr>
+      <w:ind w:left="720"/>
+      <w:contextualSpacing/>
+    </w:pPr>
   </w:style>
 </w:styles>
 </file>

</xml_diff>